<commit_message>
proof before redux resubmit
</commit_message>
<xml_diff>
--- a/word/Beck_and_Murphy_manu.docx
+++ b/word/Beck_and_Murphy_manu.docx
@@ -562,7 +562,64 @@
           <w:sz w:val="24"/>
           <w:szCs w:val="24"/>
         </w:rPr>
-        <w:t>Two statistical approaches, weighted regression on time, discharge, and season (WRTDS) and generalized additive models (GAMs), have recently been used to evaluate long-term water quality trends in estuarine systems. Both models have been used in similar contexts despite differences in statistical foundations and products. This study provided an empirical and qualitative comparison of both models using thirty years of data for a discrete time series of chlorophyll a (</w:t>
+        <w:t>Two statistical approaches, weighted regression on time, discharge, and season (WRTDS) and generalized additive models (GAMs), have recently been used to evaluate long-term water quality trends in estuari</w:t>
+      </w:r>
+      <w:r>
+        <w:rPr>
+          <w:rFonts w:ascii="Times New Roman" w:hAnsi="Times New Roman" w:cs="Times New Roman"/>
+          <w:sz w:val="24"/>
+          <w:szCs w:val="24"/>
+        </w:rPr>
+        <w:t>es</w:t>
+      </w:r>
+      <w:r>
+        <w:rPr>
+          <w:rFonts w:ascii="Times New Roman" w:hAnsi="Times New Roman" w:cs="Times New Roman"/>
+          <w:sz w:val="24"/>
+          <w:szCs w:val="24"/>
+        </w:rPr>
+        <w:t xml:space="preserve">. Both models have been used in similar contexts despite differences in statistical foundations and products. This study provided an empirical and qualitative comparison of both models using </w:t>
+      </w:r>
+      <w:r>
+        <w:rPr>
+          <w:rFonts w:ascii="Times New Roman" w:hAnsi="Times New Roman" w:cs="Times New Roman"/>
+          <w:sz w:val="24"/>
+          <w:szCs w:val="24"/>
+        </w:rPr>
+        <w:t>29 years of data for two</w:t>
+      </w:r>
+      <w:r>
+        <w:rPr>
+          <w:rFonts w:ascii="Times New Roman" w:hAnsi="Times New Roman" w:cs="Times New Roman"/>
+          <w:sz w:val="24"/>
+          <w:szCs w:val="24"/>
+        </w:rPr>
+        <w:t xml:space="preserve"> disc</w:t>
+      </w:r>
+      <w:r>
+        <w:rPr>
+          <w:rFonts w:ascii="Times New Roman" w:hAnsi="Times New Roman" w:cs="Times New Roman"/>
+          <w:sz w:val="24"/>
+          <w:szCs w:val="24"/>
+        </w:rPr>
+        <w:t>rete time series of chlorophyll-</w:t>
+      </w:r>
+      <w:r>
+        <w:rPr>
+          <w:rFonts w:ascii="Times New Roman" w:hAnsi="Times New Roman" w:cs="Times New Roman"/>
+          <w:i/>
+          <w:sz w:val="24"/>
+          <w:szCs w:val="24"/>
+        </w:rPr>
+        <w:t>a</w:t>
+      </w:r>
+      <w:r>
+        <w:rPr>
+          <w:rFonts w:ascii="Times New Roman" w:hAnsi="Times New Roman" w:cs="Times New Roman"/>
+          <w:sz w:val="24"/>
+          <w:szCs w:val="24"/>
+        </w:rPr>
+        <w:t xml:space="preserve"> (</w:t>
       </w:r>
       <w:proofErr w:type="spellStart"/>
       <w:r>
@@ -1044,25 +1101,23 @@
           <w:sz w:val="24"/>
           <w:szCs w:val="24"/>
         </w:rPr>
-        <w:t xml:space="preserve">) concentration provides a measure of the release of </w:t>
-      </w:r>
-      <w:proofErr w:type="spellStart"/>
-      <w:r>
-        <w:rPr>
-          <w:rFonts w:ascii="Times New Roman" w:hAnsi="Times New Roman" w:cs="Times New Roman"/>
-          <w:sz w:val="24"/>
-          <w:szCs w:val="24"/>
-        </w:rPr>
-        <w:t>phytoplankon</w:t>
-      </w:r>
-      <w:proofErr w:type="spellEnd"/>
-      <w:r>
-        <w:rPr>
-          <w:rFonts w:ascii="Times New Roman" w:hAnsi="Times New Roman" w:cs="Times New Roman"/>
-          <w:sz w:val="24"/>
-          <w:szCs w:val="24"/>
-        </w:rPr>
-        <w:t xml:space="preserve"> communities from nutrient limitation with increasing eutrophication. Chlorophyll time series have been collected for decades in tidal systems (e.g., </w:t>
+        <w:t>) concentration provides a measure of the release of phytoplank</w:t>
+      </w:r>
+      <w:r>
+        <w:rPr>
+          <w:rFonts w:ascii="Times New Roman" w:hAnsi="Times New Roman" w:cs="Times New Roman"/>
+          <w:sz w:val="24"/>
+          <w:szCs w:val="24"/>
+        </w:rPr>
+        <w:t>t</w:t>
+      </w:r>
+      <w:r>
+        <w:rPr>
+          <w:rFonts w:ascii="Times New Roman" w:hAnsi="Times New Roman" w:cs="Times New Roman"/>
+          <w:sz w:val="24"/>
+          <w:szCs w:val="24"/>
+        </w:rPr>
+        <w:t xml:space="preserve">on communities from nutrient limitation with increasing eutrophication. Chlorophyll time series have been collected for decades in tidal systems (e.g., </w:t>
       </w:r>
       <w:r>
         <w:rPr>
@@ -2063,7 +2118,7 @@
     </w:p>
     <w:p>
       <w:pPr>
-        <w:spacing w:line="480" w:lineRule="auto"/>
+        <w:spacing w:after="0" w:line="480" w:lineRule="auto"/>
         <w:ind w:firstLine="720"/>
         <w:rPr>
           <w:rFonts w:ascii="Times New Roman" w:hAnsi="Times New Roman" w:cs="Times New Roman"/>
@@ -2304,31 +2359,15 @@
           <w:sz w:val="24"/>
           <w:szCs w:val="24"/>
         </w:rPr>
-        <w:t>49% forest, 28% grassland, 12% developed, and 10</w:t>
-      </w:r>
-      <w:r>
-        <w:rPr>
-          <w:rFonts w:ascii="Times New Roman" w:hAnsi="Times New Roman" w:cs="Times New Roman"/>
-          <w:sz w:val="24"/>
-          <w:szCs w:val="24"/>
-        </w:rPr>
-        <w:t>% cropland</w:t>
-      </w:r>
-      <w:r>
-        <w:rPr>
-          <w:rFonts w:ascii="Times New Roman" w:hAnsi="Times New Roman" w:cs="Times New Roman"/>
-          <w:sz w:val="24"/>
-          <w:szCs w:val="24"/>
-        </w:rPr>
-        <w:t xml:space="preserve"> (</w:t>
-      </w:r>
-      <w:r>
-        <w:rPr>
-          <w:rFonts w:ascii="Times New Roman" w:hAnsi="Times New Roman" w:cs="Times New Roman"/>
-          <w:sz w:val="24"/>
-          <w:szCs w:val="24"/>
-        </w:rPr>
-        <w:t>Jordan 2003</w:t>
+        <w:t xml:space="preserve">51% wooded, 35% developed, 9% cropland, and 5% pasture/hay </w:t>
+      </w:r>
+      <w:r>
+        <w:rPr>
+          <w:rFonts w:ascii="Times New Roman" w:hAnsi="Times New Roman" w:cs="Times New Roman"/>
+          <w:sz w:val="24"/>
+          <w:szCs w:val="24"/>
+        </w:rPr>
+        <w:t>(USEPA 2010</w:t>
       </w:r>
       <w:r>
         <w:rPr>
@@ -3533,10 +3572,10 @@
             <v:path o:extrusionok="f" gradientshapeok="t" o:connecttype="rect"/>
             <o:lock v:ext="edit" aspectratio="t"/>
           </v:shapetype>
-          <v:shape id="_x0000_i1025" type="#_x0000_t75" style="width:4in;height:18pt" o:ole="">
+          <v:shape id="_x0000_i1025" type="#_x0000_t75" style="width:4in;height:18.4pt" o:ole="">
             <v:imagedata r:id="rId12" o:title=""/>
           </v:shape>
-          <o:OLEObject Type="Embed" ProgID="Equation.3" ShapeID="_x0000_i1025" DrawAspect="Content" ObjectID="_1529240952" r:id="rId13"/>
+          <o:OLEObject Type="Embed" ProgID="Equation.3" ShapeID="_x0000_i1025" DrawAspect="Content" ObjectID="_1529246170" r:id="rId13"/>
         </w:object>
       </w:r>
       <w:r>
@@ -4285,7 +4324,23 @@
           <w:sz w:val="24"/>
           <w:szCs w:val="24"/>
         </w:rPr>
-        <w:t xml:space="preserve"> functions for each variable instead of fixed parameters. As such, the functional forms of both models are conceptually identical where the only difference is the type of parameter used in each (fixed or smoothing function). These functional similarities can potentially explain why both models have been used for the similar purpose of describing pollutant trends over time (e.g., USGS (US Geological Survey) 2015, Harding </w:t>
+        <w:t xml:space="preserve"> functions for each variable instead of fixed parameters. As such, the functional forms of both models are conceptually identical where the only difference is the type of parameter used in each (fixed or smoothing function). These functional similarities can potentially explain why both models have been used for the similar purpose of describing pollutant trends over time (e</w:t>
+      </w:r>
+      <w:r>
+        <w:rPr>
+          <w:rFonts w:ascii="Times New Roman" w:hAnsi="Times New Roman" w:cs="Times New Roman"/>
+          <w:sz w:val="24"/>
+          <w:szCs w:val="24"/>
+        </w:rPr>
+        <w:t>.g., USGS</w:t>
+      </w:r>
+      <w:r>
+        <w:rPr>
+          <w:rFonts w:ascii="Times New Roman" w:hAnsi="Times New Roman" w:cs="Times New Roman"/>
+          <w:sz w:val="24"/>
+          <w:szCs w:val="24"/>
+        </w:rPr>
+        <w:t xml:space="preserve"> 2015, Harding </w:t>
       </w:r>
       <w:r>
         <w:rPr>
@@ -4677,7 +4732,7 @@
           <w:sz w:val="24"/>
           <w:szCs w:val="24"/>
         </w:rPr>
-        <w:t xml:space="preserve"> 2010). Evaluating multiple combinations of window-widths can be computationally intensive. An optimization function was implemented in R (RDCT (R Development Core Team) 2015) to more efficiently evaluate model parameters with cross-validation. Window widths were searched using the limited-memory modification of the BFGS quasi-Newton method that imposes upper and lower bounds for each parameter (Byrd </w:t>
+        <w:t xml:space="preserve"> 2010). Evaluating multiple combinations of window-widths can be computationally intensive. An optimization function was implemented in R (RDCT 2015) to more efficiently evaluate model parameters with cross-validation. Window widths were searched using the limited-memory modification of the BFGS quasi-Newton method that imposes upper and lower bounds for each parameter (Byrd </w:t>
       </w:r>
       <w:r>
         <w:rPr>
@@ -5012,10 +5067,10 @@
           <w:szCs w:val="24"/>
         </w:rPr>
         <w:object w:dxaOrig="2960" w:dyaOrig="1040" w14:anchorId="4213C1A2">
-          <v:shape id="_x0000_i1026" type="#_x0000_t75" style="width:148.5pt;height:51.75pt" o:ole="">
+          <v:shape id="_x0000_i1026" type="#_x0000_t75" style="width:148.2pt;height:51.9pt" o:ole="">
             <v:imagedata r:id="rId14" o:title=""/>
           </v:shape>
-          <o:OLEObject Type="Embed" ProgID="Equation.3" ShapeID="_x0000_i1026" DrawAspect="Content" ObjectID="_1529240953" r:id="rId15"/>
+          <o:OLEObject Type="Embed" ProgID="Equation.3" ShapeID="_x0000_i1026" DrawAspect="Content" ObjectID="_1529246171" r:id="rId15"/>
         </w:object>
       </w:r>
       <w:r>
@@ -5159,10 +5214,10 @@
           <w:position w:val="-12"/>
         </w:rPr>
         <w:object w:dxaOrig="460" w:dyaOrig="400" w14:anchorId="0AF8490C">
-          <v:shape id="_x0000_i1027" type="#_x0000_t75" style="width:22.5pt;height:20.25pt" o:ole="">
+          <v:shape id="_x0000_i1027" type="#_x0000_t75" style="width:22.6pt;height:20.1pt" o:ole="">
             <v:imagedata r:id="rId16" o:title=""/>
           </v:shape>
-          <o:OLEObject Type="Embed" ProgID="Equation.3" ShapeID="_x0000_i1027" DrawAspect="Content" ObjectID="_1529240954" r:id="rId17"/>
+          <o:OLEObject Type="Embed" ProgID="Equation.3" ShapeID="_x0000_i1027" DrawAspect="Content" ObjectID="_1529246172" r:id="rId17"/>
         </w:object>
       </w:r>
       <w:r>
@@ -5266,10 +5321,10 @@
           <w:szCs w:val="24"/>
         </w:rPr>
         <w:object w:dxaOrig="3879" w:dyaOrig="1040" w14:anchorId="7216FD6A">
-          <v:shape id="_x0000_i1028" type="#_x0000_t75" style="width:193.5pt;height:51.75pt" o:ole="">
+          <v:shape id="_x0000_i1028" type="#_x0000_t75" style="width:193.4pt;height:51.9pt" o:ole="">
             <v:imagedata r:id="rId18" o:title=""/>
           </v:shape>
-          <o:OLEObject Type="Embed" ProgID="Equation.3" ShapeID="_x0000_i1028" DrawAspect="Content" ObjectID="_1529240955" r:id="rId19"/>
+          <o:OLEObject Type="Embed" ProgID="Equation.3" ShapeID="_x0000_i1028" DrawAspect="Content" ObjectID="_1529246173" r:id="rId19"/>
         </w:object>
       </w:r>
       <w:r>
@@ -5349,10 +5404,10 @@
           <w:position w:val="-14"/>
         </w:rPr>
         <w:object w:dxaOrig="960" w:dyaOrig="420" w14:anchorId="7704C437">
-          <v:shape id="_x0000_i1029" type="#_x0000_t75" style="width:48pt;height:21.75pt" o:ole="">
+          <v:shape id="_x0000_i1029" type="#_x0000_t75" style="width:47.7pt;height:21.75pt" o:ole="">
             <v:imagedata r:id="rId20" o:title=""/>
           </v:shape>
-          <o:OLEObject Type="Embed" ProgID="Equation.3" ShapeID="_x0000_i1029" DrawAspect="Content" ObjectID="_1529240956" r:id="rId21"/>
+          <o:OLEObject Type="Embed" ProgID="Equation.3" ShapeID="_x0000_i1029" DrawAspect="Content" ObjectID="_1529246174" r:id="rId21"/>
         </w:object>
       </w:r>
       <w:r>
@@ -5384,10 +5439,10 @@
           <w:position w:val="-14"/>
         </w:rPr>
         <w:object w:dxaOrig="840" w:dyaOrig="440" w14:anchorId="0CE863CD">
-          <v:shape id="_x0000_i1030" type="#_x0000_t75" style="width:42pt;height:21.75pt" o:ole="">
+          <v:shape id="_x0000_i1030" type="#_x0000_t75" style="width:41.85pt;height:21.75pt" o:ole="">
             <v:imagedata r:id="rId22" o:title=""/>
           </v:shape>
-          <o:OLEObject Type="Embed" ProgID="Equation.3" ShapeID="_x0000_i1030" DrawAspect="Content" ObjectID="_1529240957" r:id="rId23"/>
+          <o:OLEObject Type="Embed" ProgID="Equation.3" ShapeID="_x0000_i1030" DrawAspect="Content" ObjectID="_1529246175" r:id="rId23"/>
         </w:object>
       </w:r>
       <w:r>
@@ -5453,10 +5508,10 @@
           <w:szCs w:val="24"/>
         </w:rPr>
         <w:object w:dxaOrig="3580" w:dyaOrig="1359" w14:anchorId="4A495FA7">
-          <v:shape id="_x0000_i1031" type="#_x0000_t75" style="width:179.25pt;height:67.5pt" o:ole="">
+          <v:shape id="_x0000_i1031" type="#_x0000_t75" style="width:179.15pt;height:67.8pt" o:ole="">
             <v:imagedata r:id="rId24" o:title=""/>
           </v:shape>
-          <o:OLEObject Type="Embed" ProgID="Equation.3" ShapeID="_x0000_i1031" DrawAspect="Content" ObjectID="_1529240958" r:id="rId25"/>
+          <o:OLEObject Type="Embed" ProgID="Equation.3" ShapeID="_x0000_i1031" DrawAspect="Content" ObjectID="_1529246176" r:id="rId25"/>
         </w:object>
       </w:r>
       <w:r>
@@ -6332,10 +6387,10 @@
           <w:szCs w:val="24"/>
         </w:rPr>
         <w:object w:dxaOrig="2240" w:dyaOrig="380" w14:anchorId="7BE75BA3">
-          <v:shape id="_x0000_i1032" type="#_x0000_t75" style="width:111.75pt;height:19.5pt" o:ole="">
+          <v:shape id="_x0000_i1032" type="#_x0000_t75" style="width:112.2pt;height:19.25pt" o:ole="">
             <v:imagedata r:id="rId26" o:title=""/>
           </v:shape>
-          <o:OLEObject Type="Embed" ProgID="Equation.3" ShapeID="_x0000_i1032" DrawAspect="Content" ObjectID="_1529240959" r:id="rId27"/>
+          <o:OLEObject Type="Embed" ProgID="Equation.3" ShapeID="_x0000_i1032" DrawAspect="Content" ObjectID="_1529246177" r:id="rId27"/>
         </w:object>
       </w:r>
       <w:r>
@@ -6890,10 +6945,10 @@
           <w:szCs w:val="24"/>
         </w:rPr>
         <w:object w:dxaOrig="499" w:dyaOrig="400" w14:anchorId="75B3717A">
-          <v:shape id="_x0000_i1033" type="#_x0000_t75" style="width:24.75pt;height:20.25pt" o:ole="">
+          <v:shape id="_x0000_i1033" type="#_x0000_t75" style="width:25.1pt;height:20.1pt" o:ole="">
             <v:imagedata r:id="rId28" o:title=""/>
           </v:shape>
-          <o:OLEObject Type="Embed" ProgID="Equation.3" ShapeID="_x0000_i1033" DrawAspect="Content" ObjectID="_1529240960" r:id="rId29"/>
+          <o:OLEObject Type="Embed" ProgID="Equation.3" ShapeID="_x0000_i1033" DrawAspect="Content" ObjectID="_1529246178" r:id="rId29"/>
         </w:object>
       </w:r>
       <w:r>
@@ -6928,10 +6983,10 @@
           <w:szCs w:val="24"/>
         </w:rPr>
         <w:object w:dxaOrig="560" w:dyaOrig="380" w14:anchorId="00153981">
-          <v:shape id="_x0000_i1034" type="#_x0000_t75" style="width:27.75pt;height:19.5pt" o:ole="">
+          <v:shape id="_x0000_i1034" type="#_x0000_t75" style="width:27.65pt;height:19.25pt" o:ole="">
             <v:imagedata r:id="rId30" o:title=""/>
           </v:shape>
-          <o:OLEObject Type="Embed" ProgID="Equation.3" ShapeID="_x0000_i1034" DrawAspect="Content" ObjectID="_1529240961" r:id="rId31"/>
+          <o:OLEObject Type="Embed" ProgID="Equation.3" ShapeID="_x0000_i1034" DrawAspect="Content" ObjectID="_1529246179" r:id="rId31"/>
         </w:object>
       </w:r>
       <w:r>
@@ -7025,10 +7080,10 @@
           <w:szCs w:val="24"/>
         </w:rPr>
         <w:object w:dxaOrig="680" w:dyaOrig="400" w14:anchorId="494BB7CB">
-          <v:shape id="_x0000_i1035" type="#_x0000_t75" style="width:34.5pt;height:20.25pt" o:ole="">
+          <v:shape id="_x0000_i1035" type="#_x0000_t75" style="width:34.35pt;height:20.1pt" o:ole="">
             <v:imagedata r:id="rId32" o:title=""/>
           </v:shape>
-          <o:OLEObject Type="Embed" ProgID="Equation.3" ShapeID="_x0000_i1035" DrawAspect="Content" ObjectID="_1529240962" r:id="rId33"/>
+          <o:OLEObject Type="Embed" ProgID="Equation.3" ShapeID="_x0000_i1035" DrawAspect="Content" ObjectID="_1529246180" r:id="rId33"/>
         </w:object>
       </w:r>
       <w:r>
@@ -7090,10 +7145,10 @@
           <w:szCs w:val="24"/>
         </w:rPr>
         <w:object w:dxaOrig="660" w:dyaOrig="380" w14:anchorId="78D6CDD8">
-          <v:shape id="_x0000_i1036" type="#_x0000_t75" style="width:33pt;height:19.5pt" o:ole="">
+          <v:shape id="_x0000_i1036" type="#_x0000_t75" style="width:32.65pt;height:19.25pt" o:ole="">
             <v:imagedata r:id="rId34" o:title=""/>
           </v:shape>
-          <o:OLEObject Type="Embed" ProgID="Equation.3" ShapeID="_x0000_i1036" DrawAspect="Content" ObjectID="_1529240963" r:id="rId35"/>
+          <o:OLEObject Type="Embed" ProgID="Equation.3" ShapeID="_x0000_i1036" DrawAspect="Content" ObjectID="_1529246181" r:id="rId35"/>
         </w:object>
       </w:r>
       <w:r>
@@ -7197,10 +7252,10 @@
           <w:szCs w:val="24"/>
         </w:rPr>
         <w:object w:dxaOrig="2980" w:dyaOrig="440" w14:anchorId="63A3E2E9">
-          <v:shape id="_x0000_i1037" type="#_x0000_t75" style="width:149.25pt;height:21.75pt" o:ole="">
+          <v:shape id="_x0000_i1037" type="#_x0000_t75" style="width:149pt;height:21.75pt" o:ole="">
             <v:imagedata r:id="rId36" o:title=""/>
           </v:shape>
-          <o:OLEObject Type="Embed" ProgID="Equation.3" ShapeID="_x0000_i1037" DrawAspect="Content" ObjectID="_1529240964" r:id="rId37"/>
+          <o:OLEObject Type="Embed" ProgID="Equation.3" ShapeID="_x0000_i1037" DrawAspect="Content" ObjectID="_1529246182" r:id="rId37"/>
         </w:object>
       </w:r>
       <w:r>
@@ -7250,10 +7305,10 @@
           <w:szCs w:val="24"/>
         </w:rPr>
         <w:object w:dxaOrig="3060" w:dyaOrig="460" w14:anchorId="2144DFD6">
-          <v:shape id="_x0000_i1038" type="#_x0000_t75" style="width:152.25pt;height:22.5pt" o:ole="">
+          <v:shape id="_x0000_i1038" type="#_x0000_t75" style="width:152.35pt;height:22.6pt" o:ole="">
             <v:imagedata r:id="rId38" o:title=""/>
           </v:shape>
-          <o:OLEObject Type="Embed" ProgID="Equation.3" ShapeID="_x0000_i1038" DrawAspect="Content" ObjectID="_1529240965" r:id="rId39"/>
+          <o:OLEObject Type="Embed" ProgID="Equation.3" ShapeID="_x0000_i1038" DrawAspect="Content" ObjectID="_1529246183" r:id="rId39"/>
         </w:object>
       </w:r>
       <w:r>
@@ -7301,10 +7356,10 @@
           <w:szCs w:val="24"/>
         </w:rPr>
         <w:object w:dxaOrig="580" w:dyaOrig="400" w14:anchorId="6A4BCA63">
-          <v:shape id="_x0000_i1039" type="#_x0000_t75" style="width:29.25pt;height:20.25pt" o:ole="">
+          <v:shape id="_x0000_i1039" type="#_x0000_t75" style="width:29.3pt;height:20.1pt" o:ole="">
             <v:imagedata r:id="rId40" o:title=""/>
           </v:shape>
-          <o:OLEObject Type="Embed" ProgID="Equation.3" ShapeID="_x0000_i1039" DrawAspect="Content" ObjectID="_1529240966" r:id="rId41"/>
+          <o:OLEObject Type="Embed" ProgID="Equation.3" ShapeID="_x0000_i1039" DrawAspect="Content" ObjectID="_1529246184" r:id="rId41"/>
         </w:object>
       </w:r>
       <w:r>
@@ -7350,10 +7405,10 @@
           <w:szCs w:val="24"/>
         </w:rPr>
         <w:object w:dxaOrig="639" w:dyaOrig="420" w14:anchorId="78A03A43">
-          <v:shape id="_x0000_i1040" type="#_x0000_t75" style="width:32.25pt;height:21.75pt" o:ole="">
+          <v:shape id="_x0000_i1040" type="#_x0000_t75" style="width:32.65pt;height:21.75pt" o:ole="">
             <v:imagedata r:id="rId42" o:title=""/>
           </v:shape>
-          <o:OLEObject Type="Embed" ProgID="Equation.3" ShapeID="_x0000_i1040" DrawAspect="Content" ObjectID="_1529240967" r:id="rId43"/>
+          <o:OLEObject Type="Embed" ProgID="Equation.3" ShapeID="_x0000_i1040" DrawAspect="Content" ObjectID="_1529246185" r:id="rId43"/>
         </w:object>
       </w:r>
       <w:r>
@@ -7388,10 +7443,10 @@
           <w:szCs w:val="24"/>
         </w:rPr>
         <w:object w:dxaOrig="1820" w:dyaOrig="440" w14:anchorId="35E817AC">
-          <v:shape id="_x0000_i1041" type="#_x0000_t75" style="width:91.5pt;height:21.75pt" o:ole="">
+          <v:shape id="_x0000_i1041" type="#_x0000_t75" style="width:91.25pt;height:21.75pt" o:ole="">
             <v:imagedata r:id="rId44" o:title=""/>
           </v:shape>
-          <o:OLEObject Type="Embed" ProgID="Equation.3" ShapeID="_x0000_i1041" DrawAspect="Content" ObjectID="_1529240968" r:id="rId45"/>
+          <o:OLEObject Type="Embed" ProgID="Equation.3" ShapeID="_x0000_i1041" DrawAspect="Content" ObjectID="_1529246186" r:id="rId45"/>
         </w:object>
       </w:r>
       <w:proofErr w:type="gramStart"/>
@@ -8229,10 +8284,10 @@
           <w:szCs w:val="24"/>
         </w:rPr>
         <w:object w:dxaOrig="620" w:dyaOrig="400" w14:anchorId="23E0FABA">
-          <v:shape id="_x0000_i1042" type="#_x0000_t75" style="width:31.5pt;height:20.25pt" o:ole="">
+          <v:shape id="_x0000_i1042" type="#_x0000_t75" style="width:31.8pt;height:20.1pt" o:ole="">
             <v:imagedata r:id="rId46" o:title=""/>
           </v:shape>
-          <o:OLEObject Type="Embed" ProgID="Equation.3" ShapeID="_x0000_i1042" DrawAspect="Content" ObjectID="_1529240969" r:id="rId47"/>
+          <o:OLEObject Type="Embed" ProgID="Equation.3" ShapeID="_x0000_i1042" DrawAspect="Content" ObjectID="_1529246187" r:id="rId47"/>
         </w:object>
       </w:r>
       <w:r>
@@ -8340,10 +8395,10 @@
           <w:szCs w:val="24"/>
         </w:rPr>
         <w:object w:dxaOrig="600" w:dyaOrig="400" w14:anchorId="08FF71DD">
-          <v:shape id="_x0000_i1043" type="#_x0000_t75" style="width:30pt;height:20.25pt" o:ole="">
+          <v:shape id="_x0000_i1043" type="#_x0000_t75" style="width:30.15pt;height:20.1pt" o:ole="">
             <v:imagedata r:id="rId48" o:title=""/>
           </v:shape>
-          <o:OLEObject Type="Embed" ProgID="Equation.3" ShapeID="_x0000_i1043" DrawAspect="Content" ObjectID="_1529240970" r:id="rId49"/>
+          <o:OLEObject Type="Embed" ProgID="Equation.3" ShapeID="_x0000_i1043" DrawAspect="Content" ObjectID="_1529246188" r:id="rId49"/>
         </w:object>
       </w:r>
       <w:r>
@@ -8581,33 +8636,15 @@
           <w:sz w:val="24"/>
           <w:szCs w:val="24"/>
         </w:rPr>
-        <w:t xml:space="preserve">GAMs, </w:t>
-      </w:r>
-      <w:r>
-        <w:rPr>
-          <w:rFonts w:ascii="Times New Roman" w:hAnsi="Times New Roman" w:cs="Times New Roman"/>
-          <w:sz w:val="24"/>
-          <w:szCs w:val="24"/>
-        </w:rPr>
-        <w:t>the upper limit on the basis dimension (k) for each of the marginal smooths was evaluated (per ‘</w:t>
-      </w:r>
-      <w:proofErr w:type="spellStart"/>
-      <w:r>
-        <w:rPr>
-          <w:rFonts w:ascii="Times New Roman" w:hAnsi="Times New Roman" w:cs="Times New Roman"/>
-          <w:sz w:val="24"/>
-          <w:szCs w:val="24"/>
-        </w:rPr>
-        <w:t>mgcv</w:t>
-      </w:r>
-      <w:proofErr w:type="spellEnd"/>
-      <w:r>
-        <w:rPr>
-          <w:rFonts w:ascii="Times New Roman" w:hAnsi="Times New Roman" w:cs="Times New Roman"/>
-          <w:sz w:val="24"/>
-          <w:szCs w:val="24"/>
-        </w:rPr>
-        <w:t>’ guidance, Wood (2006a)) to avoid limiting the degrees of freedom during the optimization procedure, and increased for the seasonal smooth from 5 to 8 for LE1.2 and 10 for TF1.6. Default upper limits were sufficient for the year and flow smooths. T</w:t>
+        <w:t>GAMs,</w:t>
+      </w:r>
+      <w:r>
+        <w:rPr>
+          <w:rFonts w:ascii="Times New Roman" w:hAnsi="Times New Roman" w:cs="Times New Roman"/>
+          <w:sz w:val="24"/>
+          <w:szCs w:val="24"/>
+        </w:rPr>
+        <w:t xml:space="preserve"> t</w:t>
       </w:r>
       <w:r>
         <w:rPr>
@@ -8909,72 +8946,64 @@
           <w:sz w:val="24"/>
           <w:szCs w:val="24"/>
         </w:rPr>
-        <w:t xml:space="preserve"> concentrations were also more prolonged than those at LE1.2 with only a slight decrease between the two seasonal blooms. A </w:t>
-      </w:r>
-      <w:r>
-        <w:rPr>
-          <w:rFonts w:ascii="Times New Roman" w:hAnsi="Times New Roman" w:cs="Times New Roman"/>
+        <w:t xml:space="preserve"> concentrations were also more prolonged than those at LE1.2 with only a slight decrease between the two seasonal blooms. A seasonal minimum was typically observed i</w:t>
+      </w:r>
+      <w:r>
+        <w:rPr>
+          <w:rFonts w:ascii="Times New Roman" w:hAnsi="Times New Roman" w:cs="Times New Roman"/>
+          <w:sz w:val="24"/>
+          <w:szCs w:val="24"/>
+        </w:rPr>
+        <w:t>n December or January, followed</w:t>
+      </w:r>
+      <w:r>
+        <w:rPr>
+          <w:rFonts w:ascii="Times New Roman" w:hAnsi="Times New Roman" w:cs="Times New Roman"/>
+          <w:sz w:val="24"/>
+          <w:szCs w:val="24"/>
+        </w:rPr>
+        <w:t xml:space="preserve"> by a rapid increase</w:t>
+      </w:r>
+      <w:r>
+        <w:rPr>
+          <w:rFonts w:ascii="Times New Roman" w:hAnsi="Times New Roman" w:cs="Times New Roman"/>
+          <w:sz w:val="24"/>
+          <w:szCs w:val="24"/>
+        </w:rPr>
+        <w:t xml:space="preserve"> </w:t>
+      </w:r>
+      <w:r>
+        <w:rPr>
+          <w:rFonts w:ascii="Times New Roman" w:hAnsi="Times New Roman" w:cs="Times New Roman"/>
+          <w:sz w:val="24"/>
+          <w:szCs w:val="24"/>
+        </w:rPr>
+        <w:t xml:space="preserve">in the following months. Differences in magnitude of the seasonal range were also less </w:t>
+      </w:r>
+      <w:r>
+        <w:rPr>
+          <w:rFonts w:ascii="Times New Roman" w:hAnsi="Times New Roman" w:cs="Times New Roman"/>
+          <w:sz w:val="24"/>
+          <w:szCs w:val="24"/>
+        </w:rPr>
+        <w:t>pronounced</w:t>
+      </w:r>
+      <w:r>
+        <w:rPr>
+          <w:rFonts w:ascii="Times New Roman" w:hAnsi="Times New Roman" w:cs="Times New Roman"/>
+          <w:sz w:val="24"/>
+          <w:szCs w:val="24"/>
+        </w:rPr>
+        <w:t xml:space="preserve"> at LE1.2 compared to TF1.6, with differences throughout the year approximately 3 </w:t>
+      </w:r>
+      <w:r>
+        <w:rPr>
+          <w:rFonts w:ascii="Times New Roman" w:hAnsi="Times New Roman" w:cs="Times New Roman"/>
+          <w:i/>
           <w:sz w:val="24"/>
           <w:szCs w:val="24"/>
         </w:rPr>
         <w:lastRenderedPageBreak/>
-        <w:t>seasonal minimum was typically observed i</w:t>
-      </w:r>
-      <w:r>
-        <w:rPr>
-          <w:rFonts w:ascii="Times New Roman" w:hAnsi="Times New Roman" w:cs="Times New Roman"/>
-          <w:sz w:val="24"/>
-          <w:szCs w:val="24"/>
-        </w:rPr>
-        <w:t>n December or January, followed</w:t>
-      </w:r>
-      <w:r>
-        <w:rPr>
-          <w:rFonts w:ascii="Times New Roman" w:hAnsi="Times New Roman" w:cs="Times New Roman"/>
-          <w:sz w:val="24"/>
-          <w:szCs w:val="24"/>
-        </w:rPr>
-        <w:t xml:space="preserve"> by a rapid increase</w:t>
-      </w:r>
-      <w:r>
-        <w:rPr>
-          <w:rFonts w:ascii="Times New Roman" w:hAnsi="Times New Roman" w:cs="Times New Roman"/>
-          <w:sz w:val="24"/>
-          <w:szCs w:val="24"/>
-        </w:rPr>
-        <w:t xml:space="preserve"> </w:t>
-      </w:r>
-      <w:r>
-        <w:rPr>
-          <w:rFonts w:ascii="Times New Roman" w:hAnsi="Times New Roman" w:cs="Times New Roman"/>
-          <w:sz w:val="24"/>
-          <w:szCs w:val="24"/>
-        </w:rPr>
-        <w:t xml:space="preserve">in the following months. Differences in magnitude of the seasonal range were also less </w:t>
-      </w:r>
-      <w:r>
-        <w:rPr>
-          <w:rFonts w:ascii="Times New Roman" w:hAnsi="Times New Roman" w:cs="Times New Roman"/>
-          <w:sz w:val="24"/>
-          <w:szCs w:val="24"/>
-        </w:rPr>
-        <w:t>pronounced</w:t>
-      </w:r>
-      <w:r>
-        <w:rPr>
-          <w:rFonts w:ascii="Times New Roman" w:hAnsi="Times New Roman" w:cs="Times New Roman"/>
-          <w:sz w:val="24"/>
-          <w:szCs w:val="24"/>
-        </w:rPr>
-        <w:t xml:space="preserve"> at LE1.2 compared to TF1.6, with differences throughout the year approximately 3 </w:t>
-      </w:r>
-      <w:r>
-        <w:rPr>
-          <w:rFonts w:ascii="Times New Roman" w:hAnsi="Times New Roman" w:cs="Times New Roman"/>
-          <w:i/>
-          <w:sz w:val="24"/>
-          <w:szCs w:val="24"/>
-        </w:rPr>
         <w:t>µ</w:t>
       </w:r>
       <w:r>
@@ -9365,7 +9394,23 @@
           <w:sz w:val="24"/>
           <w:szCs w:val="24"/>
         </w:rPr>
-        <w:t xml:space="preserve">Errors between models were comparable for all flow periods at TF1.6, with the exception of lower errors during low flow </w:t>
+        <w:t>Errors between models were comparable for all flow periods at TF1.6, with the exception of lower errors during low flow (0.45 for GAMs,</w:t>
+      </w:r>
+      <w:r>
+        <w:rPr>
+          <w:rFonts w:ascii="Times New Roman" w:hAnsi="Times New Roman" w:cs="Times New Roman"/>
+          <w:sz w:val="24"/>
+          <w:szCs w:val="24"/>
+        </w:rPr>
+        <w:t xml:space="preserve"> </w:t>
+      </w:r>
+      <w:r>
+        <w:rPr>
+          <w:rFonts w:ascii="Times New Roman" w:hAnsi="Times New Roman" w:cs="Times New Roman"/>
+          <w:sz w:val="24"/>
+          <w:szCs w:val="24"/>
+        </w:rPr>
+        <w:t>0.46 for WRTDS). In general, model performance was partially linked to flow such that fit was improved during periods of low flow, including seasonal or annual periods of low flow. For example, both models at both sites had the best fit during the July-August-</w:t>
       </w:r>
       <w:r>
         <w:rPr>
@@ -9374,23 +9419,7 @@
           <w:szCs w:val="24"/>
         </w:rPr>
         <w:lastRenderedPageBreak/>
-        <w:t>(0.45 for GAMs,</w:t>
-      </w:r>
-      <w:r>
-        <w:rPr>
-          <w:rFonts w:ascii="Times New Roman" w:hAnsi="Times New Roman" w:cs="Times New Roman"/>
-          <w:sz w:val="24"/>
-          <w:szCs w:val="24"/>
-        </w:rPr>
-        <w:t xml:space="preserve"> </w:t>
-      </w:r>
-      <w:r>
-        <w:rPr>
-          <w:rFonts w:ascii="Times New Roman" w:hAnsi="Times New Roman" w:cs="Times New Roman"/>
-          <w:sz w:val="24"/>
-          <w:szCs w:val="24"/>
-        </w:rPr>
-        <w:t>0.46 for WRTDS). In general, model performance was partially linked to flow such that fit was improved during periods of low flow, including seasonal or annual periods of low flow. For example, both models at both sites had the best fit during the July-August-September (JAS) period when seasonal flow was minimized (Table 2 and Figure 2).</w:t>
+        <w:t>September (JAS) period when seasonal flow was minimized (Table 2 and Figure 2).</w:t>
       </w:r>
     </w:p>
     <w:p>
@@ -9786,101 +9815,101 @@
           <w:sz w:val="24"/>
           <w:szCs w:val="24"/>
         </w:rPr>
+        <w:t>period, 9% for GAMs, 32.7% for WRTDS; OND period, −18.2% for GAMs, −17.5% for</w:t>
+      </w:r>
+      <w:r>
+        <w:rPr>
+          <w:rFonts w:ascii="Times New Roman" w:hAnsi="Times New Roman" w:cs="Times New Roman"/>
+          <w:sz w:val="24"/>
+          <w:szCs w:val="24"/>
+        </w:rPr>
+        <w:t xml:space="preserve"> </w:t>
+      </w:r>
+      <w:r>
+        <w:rPr>
+          <w:rFonts w:ascii="Times New Roman" w:hAnsi="Times New Roman" w:cs="Times New Roman"/>
+          <w:sz w:val="24"/>
+          <w:szCs w:val="24"/>
+        </w:rPr>
+        <w:t>WRTDS). Percent changes by flow quantile were also observed at TF1.6, with the most noticeable differen</w:t>
+      </w:r>
+      <w:r>
+        <w:rPr>
+          <w:rFonts w:ascii="Times New Roman" w:hAnsi="Times New Roman" w:cs="Times New Roman"/>
+          <w:sz w:val="24"/>
+          <w:szCs w:val="24"/>
+        </w:rPr>
+        <w:t>ce from LE1.2</w:t>
+      </w:r>
+      <w:r>
+        <w:rPr>
+          <w:rFonts w:ascii="Times New Roman" w:hAnsi="Times New Roman" w:cs="Times New Roman"/>
+          <w:sz w:val="24"/>
+          <w:szCs w:val="24"/>
+        </w:rPr>
+        <w:t xml:space="preserve"> being a decrease in </w:t>
+      </w:r>
+      <w:proofErr w:type="spellStart"/>
+      <w:r>
+        <w:rPr>
+          <w:rFonts w:ascii="Times New Roman" w:hAnsi="Times New Roman" w:cs="Times New Roman"/>
+          <w:sz w:val="24"/>
+          <w:szCs w:val="24"/>
+        </w:rPr>
+        <w:t>chl</w:t>
+      </w:r>
+      <w:proofErr w:type="spellEnd"/>
+      <w:r>
+        <w:rPr>
+          <w:rFonts w:ascii="Times New Roman" w:hAnsi="Times New Roman" w:cs="Times New Roman"/>
+          <w:i/>
+          <w:sz w:val="24"/>
+          <w:szCs w:val="24"/>
+        </w:rPr>
+        <w:t>-</w:t>
+      </w:r>
+      <w:proofErr w:type="gramStart"/>
+      <w:r>
+        <w:rPr>
+          <w:rFonts w:ascii="Times New Roman" w:hAnsi="Times New Roman" w:cs="Times New Roman"/>
+          <w:i/>
+          <w:sz w:val="24"/>
+          <w:szCs w:val="24"/>
+        </w:rPr>
+        <w:t>a</w:t>
+      </w:r>
+      <w:r>
+        <w:rPr>
+          <w:rFonts w:ascii="Times New Roman" w:hAnsi="Times New Roman" w:cs="Times New Roman"/>
+          <w:sz w:val="24"/>
+          <w:szCs w:val="24"/>
+        </w:rPr>
+        <w:t xml:space="preserve"> during</w:t>
+      </w:r>
+      <w:proofErr w:type="gramEnd"/>
+      <w:r>
+        <w:rPr>
+          <w:rFonts w:ascii="Times New Roman" w:hAnsi="Times New Roman" w:cs="Times New Roman"/>
+          <w:sz w:val="24"/>
+          <w:szCs w:val="24"/>
+        </w:rPr>
+        <w:t xml:space="preserve"> both high and low flow (both</w:t>
+      </w:r>
+      <w:r>
+        <w:rPr>
+          <w:rFonts w:ascii="Times New Roman" w:hAnsi="Times New Roman" w:cs="Times New Roman"/>
+          <w:sz w:val="24"/>
+          <w:szCs w:val="24"/>
+        </w:rPr>
+        <w:t xml:space="preserve"> </w:t>
+      </w:r>
+      <w:r>
+        <w:rPr>
+          <w:rFonts w:ascii="Times New Roman" w:hAnsi="Times New Roman" w:cs="Times New Roman"/>
+          <w:sz w:val="24"/>
+          <w:szCs w:val="24"/>
+        </w:rPr>
         <w:lastRenderedPageBreak/>
-        <w:t>period, 9% for GAMs, 32.7% for WRTDS; OND period, −18.2% for GAMs, −17.5% for</w:t>
-      </w:r>
-      <w:r>
-        <w:rPr>
-          <w:rFonts w:ascii="Times New Roman" w:hAnsi="Times New Roman" w:cs="Times New Roman"/>
-          <w:sz w:val="24"/>
-          <w:szCs w:val="24"/>
-        </w:rPr>
-        <w:t xml:space="preserve"> </w:t>
-      </w:r>
-      <w:r>
-        <w:rPr>
-          <w:rFonts w:ascii="Times New Roman" w:hAnsi="Times New Roman" w:cs="Times New Roman"/>
-          <w:sz w:val="24"/>
-          <w:szCs w:val="24"/>
-        </w:rPr>
-        <w:t>WRTDS). Percent changes by flow quantile were also observed at TF1.6, with the most noticeable differen</w:t>
-      </w:r>
-      <w:r>
-        <w:rPr>
-          <w:rFonts w:ascii="Times New Roman" w:hAnsi="Times New Roman" w:cs="Times New Roman"/>
-          <w:sz w:val="24"/>
-          <w:szCs w:val="24"/>
-        </w:rPr>
-        <w:t>ce from LE1.2</w:t>
-      </w:r>
-      <w:r>
-        <w:rPr>
-          <w:rFonts w:ascii="Times New Roman" w:hAnsi="Times New Roman" w:cs="Times New Roman"/>
-          <w:sz w:val="24"/>
-          <w:szCs w:val="24"/>
-        </w:rPr>
-        <w:t xml:space="preserve"> being a decrease in </w:t>
-      </w:r>
-      <w:proofErr w:type="spellStart"/>
-      <w:r>
-        <w:rPr>
-          <w:rFonts w:ascii="Times New Roman" w:hAnsi="Times New Roman" w:cs="Times New Roman"/>
-          <w:sz w:val="24"/>
-          <w:szCs w:val="24"/>
-        </w:rPr>
-        <w:t>chl</w:t>
-      </w:r>
-      <w:proofErr w:type="spellEnd"/>
-      <w:r>
-        <w:rPr>
-          <w:rFonts w:ascii="Times New Roman" w:hAnsi="Times New Roman" w:cs="Times New Roman"/>
-          <w:i/>
-          <w:sz w:val="24"/>
-          <w:szCs w:val="24"/>
-        </w:rPr>
-        <w:t>-</w:t>
-      </w:r>
-      <w:proofErr w:type="gramStart"/>
-      <w:r>
-        <w:rPr>
-          <w:rFonts w:ascii="Times New Roman" w:hAnsi="Times New Roman" w:cs="Times New Roman"/>
-          <w:i/>
-          <w:sz w:val="24"/>
-          <w:szCs w:val="24"/>
-        </w:rPr>
-        <w:t>a</w:t>
-      </w:r>
-      <w:r>
-        <w:rPr>
-          <w:rFonts w:ascii="Times New Roman" w:hAnsi="Times New Roman" w:cs="Times New Roman"/>
-          <w:sz w:val="24"/>
-          <w:szCs w:val="24"/>
-        </w:rPr>
-        <w:t xml:space="preserve"> during</w:t>
-      </w:r>
-      <w:proofErr w:type="gramEnd"/>
-      <w:r>
-        <w:rPr>
-          <w:rFonts w:ascii="Times New Roman" w:hAnsi="Times New Roman" w:cs="Times New Roman"/>
-          <w:sz w:val="24"/>
-          <w:szCs w:val="24"/>
-        </w:rPr>
-        <w:t xml:space="preserve"> both high and low flow (both</w:t>
-      </w:r>
-      <w:r>
-        <w:rPr>
-          <w:rFonts w:ascii="Times New Roman" w:hAnsi="Times New Roman" w:cs="Times New Roman"/>
-          <w:sz w:val="24"/>
-          <w:szCs w:val="24"/>
-        </w:rPr>
-        <w:t xml:space="preserve"> </w:t>
-      </w:r>
-      <w:r>
-        <w:rPr>
-          <w:rFonts w:ascii="Times New Roman" w:hAnsi="Times New Roman" w:cs="Times New Roman"/>
-          <w:sz w:val="24"/>
-          <w:szCs w:val="24"/>
-        </w:rPr>
         <w:t xml:space="preserve">models) and relatively larger increases in </w:t>
       </w:r>
       <w:proofErr w:type="spellStart"/>
@@ -10226,7 +10255,23 @@
           <w:sz w:val="24"/>
           <w:szCs w:val="24"/>
         </w:rPr>
-        <w:t xml:space="preserve"> for the seasonal aggregations. For example, all comparisons between the models for both sites and model </w:t>
+        <w:t xml:space="preserve"> for the seasonal aggregations. For example, all comparisons between the models for both sites and model predictions had intercept estimates significantly greater than zero and slope estimates significantly less than one for the AMJ period (Table 6). For almost all significant</w:t>
+      </w:r>
+      <w:r>
+        <w:rPr>
+          <w:rFonts w:ascii="Times New Roman" w:hAnsi="Times New Roman" w:cs="Times New Roman"/>
+          <w:sz w:val="24"/>
+          <w:szCs w:val="24"/>
+        </w:rPr>
+        <w:t xml:space="preserve"> </w:t>
+      </w:r>
+      <w:r>
+        <w:rPr>
+          <w:rFonts w:ascii="Times New Roman" w:hAnsi="Times New Roman" w:cs="Times New Roman"/>
+          <w:sz w:val="24"/>
+          <w:szCs w:val="24"/>
+        </w:rPr>
+        <w:t xml:space="preserve">differences, intercept estimates were greater than zero and slope estimates were less than one. Visual </w:t>
       </w:r>
       <w:r>
         <w:rPr>
@@ -10235,23 +10280,7 @@
           <w:szCs w:val="24"/>
         </w:rPr>
         <w:lastRenderedPageBreak/>
-        <w:t>predictions had intercept estimates significantly greater than zero and slope estimates significantly less than one for the AMJ period (Table 6). For almost all significant</w:t>
-      </w:r>
-      <w:r>
-        <w:rPr>
-          <w:rFonts w:ascii="Times New Roman" w:hAnsi="Times New Roman" w:cs="Times New Roman"/>
-          <w:sz w:val="24"/>
-          <w:szCs w:val="24"/>
-        </w:rPr>
-        <w:t xml:space="preserve"> </w:t>
-      </w:r>
-      <w:r>
-        <w:rPr>
-          <w:rFonts w:ascii="Times New Roman" w:hAnsi="Times New Roman" w:cs="Times New Roman"/>
-          <w:sz w:val="24"/>
-          <w:szCs w:val="24"/>
-        </w:rPr>
-        <w:t>differences, intercept estimates were greater than zero and slope estimates were less than one. Visual comparisons of results in</w:t>
+        <w:t>comparisons of results in</w:t>
       </w:r>
       <w:r>
         <w:rPr>
@@ -10760,7 +10789,39 @@
           <w:sz w:val="24"/>
           <w:szCs w:val="24"/>
         </w:rPr>
-        <w:t xml:space="preserve">at LE1.2 from early to late in the time series (i.e., a strong, </w:t>
+        <w:t>at LE1.2 from early to late in the time series (i.e., a strong, positive relationship changing to a weak relationship over time). Conversely, the opposite trend is</w:t>
+      </w:r>
+      <w:r>
+        <w:rPr>
+          <w:rFonts w:ascii="Times New Roman" w:hAnsi="Times New Roman" w:cs="Times New Roman"/>
+          <w:sz w:val="24"/>
+          <w:szCs w:val="24"/>
+        </w:rPr>
+        <w:t xml:space="preserve"> </w:t>
+      </w:r>
+      <w:r>
+        <w:rPr>
+          <w:rFonts w:ascii="Times New Roman" w:hAnsi="Times New Roman" w:cs="Times New Roman"/>
+          <w:sz w:val="24"/>
+          <w:szCs w:val="24"/>
+        </w:rPr>
+        <w:t>observed at TF1.6 in Octobe</w:t>
+      </w:r>
+      <w:r>
+        <w:rPr>
+          <w:rFonts w:ascii="Times New Roman" w:hAnsi="Times New Roman" w:cs="Times New Roman"/>
+          <w:sz w:val="24"/>
+          <w:szCs w:val="24"/>
+        </w:rPr>
+        <w:t>r such that a weak relationship</w:t>
+      </w:r>
+      <w:r>
+        <w:rPr>
+          <w:rFonts w:ascii="Times New Roman" w:hAnsi="Times New Roman" w:cs="Times New Roman"/>
+          <w:sz w:val="24"/>
+          <w:szCs w:val="24"/>
+        </w:rPr>
+        <w:t xml:space="preserve"> with flow is observed early in the time series and a strong, negative relationship is observed later in the time series, although </w:t>
       </w:r>
       <w:r>
         <w:rPr>
@@ -10769,39 +10830,7 @@
           <w:szCs w:val="24"/>
         </w:rPr>
         <w:lastRenderedPageBreak/>
-        <w:t>positive relationship changing to a weak relationship over time). Conversely, the opposite trend is</w:t>
-      </w:r>
-      <w:r>
-        <w:rPr>
-          <w:rFonts w:ascii="Times New Roman" w:hAnsi="Times New Roman" w:cs="Times New Roman"/>
-          <w:sz w:val="24"/>
-          <w:szCs w:val="24"/>
-        </w:rPr>
-        <w:t xml:space="preserve"> </w:t>
-      </w:r>
-      <w:r>
-        <w:rPr>
-          <w:rFonts w:ascii="Times New Roman" w:hAnsi="Times New Roman" w:cs="Times New Roman"/>
-          <w:sz w:val="24"/>
-          <w:szCs w:val="24"/>
-        </w:rPr>
-        <w:t>observed at TF1.6 in Octobe</w:t>
-      </w:r>
-      <w:r>
-        <w:rPr>
-          <w:rFonts w:ascii="Times New Roman" w:hAnsi="Times New Roman" w:cs="Times New Roman"/>
-          <w:sz w:val="24"/>
-          <w:szCs w:val="24"/>
-        </w:rPr>
-        <w:t>r such that a weak relationship</w:t>
-      </w:r>
-      <w:r>
-        <w:rPr>
-          <w:rFonts w:ascii="Times New Roman" w:hAnsi="Times New Roman" w:cs="Times New Roman"/>
-          <w:sz w:val="24"/>
-          <w:szCs w:val="24"/>
-        </w:rPr>
-        <w:t xml:space="preserve"> with flow is observed early in the time series and a strong, negative relationship is observed later in the time series, although overall</w:t>
+        <w:t>overall</w:t>
       </w:r>
       <w:r>
         <w:rPr>
@@ -11006,10 +11035,10 @@
           <w:szCs w:val="24"/>
         </w:rPr>
         <w:object w:dxaOrig="620" w:dyaOrig="400" w14:anchorId="4ABFD8EB">
-          <v:shape id="_x0000_i1044" type="#_x0000_t75" style="width:31.5pt;height:20.25pt" o:ole="">
+          <v:shape id="_x0000_i1044" type="#_x0000_t75" style="width:31.8pt;height:20.1pt" o:ole="">
             <v:imagedata r:id="rId46" o:title=""/>
           </v:shape>
-          <o:OLEObject Type="Embed" ProgID="Equation.3" ShapeID="_x0000_i1044" DrawAspect="Content" ObjectID="_1529240971" r:id="rId50"/>
+          <o:OLEObject Type="Embed" ProgID="Equation.3" ShapeID="_x0000_i1044" DrawAspect="Content" ObjectID="_1529246189" r:id="rId50"/>
         </w:object>
       </w:r>
       <w:r>
@@ -11136,10 +11165,10 @@
           <w:szCs w:val="24"/>
         </w:rPr>
         <w:object w:dxaOrig="600" w:dyaOrig="400" w14:anchorId="3CF17A9A">
-          <v:shape id="_x0000_i1045" type="#_x0000_t75" style="width:30pt;height:20.25pt" o:ole="">
+          <v:shape id="_x0000_i1045" type="#_x0000_t75" style="width:30.15pt;height:20.1pt" o:ole="">
             <v:imagedata r:id="rId51" o:title=""/>
           </v:shape>
-          <o:OLEObject Type="Embed" ProgID="Equation.3" ShapeID="_x0000_i1045" DrawAspect="Content" ObjectID="_1529240972" r:id="rId52"/>
+          <o:OLEObject Type="Embed" ProgID="Equation.3" ShapeID="_x0000_i1045" DrawAspect="Content" ObjectID="_1529246190" r:id="rId52"/>
         </w:object>
       </w:r>
       <w:r>
@@ -11403,16 +11432,7 @@
           <w:sz w:val="24"/>
           <w:szCs w:val="24"/>
         </w:rPr>
-        <w:t xml:space="preserve">Comparisons of fit to the simulated time series showed no systematic differences between the models. Overall, WRTDS results had lower RMSE than GAMs for all comparisons except </w:t>
-      </w:r>
-      <w:r>
-        <w:rPr>
-          <w:rFonts w:ascii="Times New Roman" w:hAnsi="Times New Roman" w:cs="Times New Roman"/>
-          <w:sz w:val="24"/>
-          <w:szCs w:val="24"/>
-        </w:rPr>
-        <w:lastRenderedPageBreak/>
-        <w:t>one</w:t>
+        <w:t>Comparisons of fit to the simulated time series showed no systematic differences between the models. Overall, WRTDS results had lower RMSE than GAMs for all comparisons except one</w:t>
       </w:r>
       <w:r>
         <w:rPr>
@@ -11485,10 +11505,10 @@
           <w:szCs w:val="24"/>
         </w:rPr>
         <w:object w:dxaOrig="620" w:dyaOrig="400" w14:anchorId="16F92783">
-          <v:shape id="_x0000_i1046" type="#_x0000_t75" style="width:31.5pt;height:20.25pt" o:ole="">
+          <v:shape id="_x0000_i1046" type="#_x0000_t75" style="width:31.8pt;height:20.1pt" o:ole="">
             <v:imagedata r:id="rId46" o:title=""/>
           </v:shape>
-          <o:OLEObject Type="Embed" ProgID="Equation.3" ShapeID="_x0000_i1046" DrawAspect="Content" ObjectID="_1529240973" r:id="rId53"/>
+          <o:OLEObject Type="Embed" ProgID="Equation.3" ShapeID="_x0000_i1046" DrawAspect="Content" ObjectID="_1529246191" r:id="rId53"/>
         </w:object>
       </w:r>
       <w:r>
@@ -11513,7 +11533,16 @@
           <w:sz w:val="24"/>
           <w:szCs w:val="24"/>
         </w:rPr>
-        <w:t xml:space="preserve">(Table 7). Although both models provided similar performance for individual simulations, differences between the simulations were observed. The different effects of flow had a negative effect on the ability of each model to remove the flow component. Comparisons of </w:t>
+        <w:t xml:space="preserve">(Table 7). Although both models provided similar performance for individual simulations, differences between the simulations were observed. The different effects of flow had a negative </w:t>
+      </w:r>
+      <w:r>
+        <w:rPr>
+          <w:rFonts w:ascii="Times New Roman" w:hAnsi="Times New Roman" w:cs="Times New Roman"/>
+          <w:sz w:val="24"/>
+          <w:szCs w:val="24"/>
+        </w:rPr>
+        <w:lastRenderedPageBreak/>
+        <w:t xml:space="preserve">effect on the ability of each model to remove the flow component. Comparisons of </w:t>
       </w:r>
       <w:proofErr w:type="spellStart"/>
       <w:r>
@@ -11568,10 +11597,10 @@
           <w:szCs w:val="24"/>
         </w:rPr>
         <w:object w:dxaOrig="600" w:dyaOrig="400" w14:anchorId="6F6D7D97">
-          <v:shape id="_x0000_i1047" type="#_x0000_t75" style="width:30pt;height:20.25pt" o:ole="">
+          <v:shape id="_x0000_i1047" type="#_x0000_t75" style="width:30.15pt;height:20.1pt" o:ole="">
             <v:imagedata r:id="rId51" o:title=""/>
           </v:shape>
-          <o:OLEObject Type="Embed" ProgID="Equation.3" ShapeID="_x0000_i1047" DrawAspect="Content" ObjectID="_1529240974" r:id="rId54"/>
+          <o:OLEObject Type="Embed" ProgID="Equation.3" ShapeID="_x0000_i1047" DrawAspect="Content" ObjectID="_1529246192" r:id="rId54"/>
         </w:object>
       </w:r>
       <w:r>
@@ -11632,10 +11661,10 @@
           <w:szCs w:val="24"/>
         </w:rPr>
         <w:object w:dxaOrig="620" w:dyaOrig="400" w14:anchorId="5678021D">
-          <v:shape id="_x0000_i1048" type="#_x0000_t75" style="width:31.5pt;height:20.25pt" o:ole="">
+          <v:shape id="_x0000_i1048" type="#_x0000_t75" style="width:31.8pt;height:20.1pt" o:ole="">
             <v:imagedata r:id="rId46" o:title=""/>
           </v:shape>
-          <o:OLEObject Type="Embed" ProgID="Equation.3" ShapeID="_x0000_i1048" DrawAspect="Content" ObjectID="_1529240975" r:id="rId55"/>
+          <o:OLEObject Type="Embed" ProgID="Equation.3" ShapeID="_x0000_i1048" DrawAspect="Content" ObjectID="_1529246193" r:id="rId55"/>
         </w:object>
       </w:r>
       <w:r>
@@ -11771,10 +11800,10 @@
           <w:szCs w:val="24"/>
         </w:rPr>
         <w:object w:dxaOrig="600" w:dyaOrig="400" w14:anchorId="54F600E7">
-          <v:shape id="_x0000_i1049" type="#_x0000_t75" style="width:30pt;height:20.25pt" o:ole="">
+          <v:shape id="_x0000_i1049" type="#_x0000_t75" style="width:30.15pt;height:20.1pt" o:ole="">
             <v:imagedata r:id="rId51" o:title=""/>
           </v:shape>
-          <o:OLEObject Type="Embed" ProgID="Equation.3" ShapeID="_x0000_i1049" DrawAspect="Content" ObjectID="_1529240976" r:id="rId56"/>
+          <o:OLEObject Type="Embed" ProgID="Equation.3" ShapeID="_x0000_i1049" DrawAspect="Content" ObjectID="_1529246194" r:id="rId56"/>
         </w:object>
       </w:r>
       <w:r>
@@ -11889,16 +11918,7 @@
           <w:sz w:val="24"/>
           <w:szCs w:val="24"/>
         </w:rPr>
-        <w:t xml:space="preserve">ous parameter space. A more generic benefit of cross-validation is that model development was not biased by analyst </w:t>
-      </w:r>
-      <w:r>
-        <w:rPr>
-          <w:rFonts w:ascii="Times New Roman" w:hAnsi="Times New Roman" w:cs="Times New Roman"/>
-          <w:sz w:val="24"/>
-          <w:szCs w:val="24"/>
-        </w:rPr>
-        <w:lastRenderedPageBreak/>
-        <w:t>intervention as the parameters were chosen with predefined heuristics. This paper presents the first application of a statistical method of selecting optimal window widths for WRTDS. Further work should refine use of these methods to develop robust and unbiased parameters for WRTDS.</w:t>
+        <w:t>ous parameter space. A more generic benefit of cross-validation is that model development was not biased by analyst intervention as the parameters were chosen with predefined heuristics. This paper presents the first application of a statistical method of selecting optimal window widths for WRTDS. Further work should refine use of these methods to develop robust and unbiased parameters for WRTDS.</w:t>
       </w:r>
     </w:p>
     <w:p>
@@ -11917,6 +11937,7 @@
           <w:sz w:val="24"/>
           <w:szCs w:val="24"/>
         </w:rPr>
+        <w:lastRenderedPageBreak/>
         <w:t xml:space="preserve">The comparisons of predictive performance should also be interpreted relative to the statistical foundations of each model. The smoothing process in GAMs, although mathematically involved, rapidly converges to a solution, whereas the fitting process for WRTDS is much longer because a unique regression is estimated for every point in the time series. From a practical perspective, the comparable error estimates for each model’s predictions suggests that GAMs are advantageous because there is no apparent benefit of the added computational time of WRTDS. Temporal changes in the relationship between </w:t>
       </w:r>
       <w:proofErr w:type="spellStart"/>
@@ -12093,25 +12114,23 @@
           <w:sz w:val="24"/>
           <w:szCs w:val="24"/>
         </w:rPr>
-        <w:t xml:space="preserve">2014). WRTDS is meant to provide a contrasting approach where the data mold the results. GAMs could be </w:t>
-      </w:r>
-      <w:proofErr w:type="spellStart"/>
-      <w:r>
-        <w:rPr>
-          <w:rFonts w:ascii="Times New Roman" w:hAnsi="Times New Roman" w:cs="Times New Roman"/>
-          <w:sz w:val="24"/>
-          <w:szCs w:val="24"/>
-        </w:rPr>
-        <w:t>overconstrained</w:t>
-      </w:r>
-      <w:proofErr w:type="spellEnd"/>
-      <w:r>
-        <w:rPr>
-          <w:rFonts w:ascii="Times New Roman" w:hAnsi="Times New Roman" w:cs="Times New Roman"/>
-          <w:sz w:val="24"/>
-          <w:szCs w:val="24"/>
-        </w:rPr>
-        <w:t xml:space="preserve"> by following a less flexible model. However, the results do not provide a compelling numeric contrast between GAMs and WRTDS, despite the alternative statistical foundations.</w:t>
+        <w:t>2014). WRTDS is meant to provide a contrasting approach where the data mold the results. GAMs could be over</w:t>
+      </w:r>
+      <w:r>
+        <w:rPr>
+          <w:rFonts w:ascii="Times New Roman" w:hAnsi="Times New Roman" w:cs="Times New Roman"/>
+          <w:sz w:val="24"/>
+          <w:szCs w:val="24"/>
+        </w:rPr>
+        <w:t>-</w:t>
+      </w:r>
+      <w:r>
+        <w:rPr>
+          <w:rFonts w:ascii="Times New Roman" w:hAnsi="Times New Roman" w:cs="Times New Roman"/>
+          <w:sz w:val="24"/>
+          <w:szCs w:val="24"/>
+        </w:rPr>
+        <w:t>constrained by following a less flexible model. However, the results do not provide a compelling numeric contrast between GAMs and WRTDS, despite the alternative statistical foundations.</w:t>
       </w:r>
     </w:p>
     <w:p>
@@ -12162,7 +12181,73 @@
           <w:sz w:val="24"/>
           <w:szCs w:val="24"/>
         </w:rPr>
-        <w:t xml:space="preserve">time, season, and flow in the Patuxent were adequately described by the statistical theories of each approach, but generalizations of the merits of each model should be made sparingly until additional assessments with alternative datasets. Site selection of TF1.6 and LE1.2 was meant to </w:t>
+        <w:t>time, season, and flow in the Patuxent were adequately described by the statistical theories of each approach, but generalizations of the merits of each model should be made sparingly until additional assessments with alternative datasets. Site selection of TF1.6 and LE1.2 was meant to capture a gradient of watershed to main</w:t>
+      </w:r>
+      <w:r>
+        <w:rPr>
+          <w:rFonts w:ascii="Times New Roman" w:hAnsi="Times New Roman" w:cs="Times New Roman"/>
+          <w:sz w:val="24"/>
+          <w:szCs w:val="24"/>
+        </w:rPr>
+        <w:t xml:space="preserve"> </w:t>
+      </w:r>
+      <w:r>
+        <w:rPr>
+          <w:rFonts w:ascii="Times New Roman" w:hAnsi="Times New Roman" w:cs="Times New Roman"/>
+          <w:sz w:val="24"/>
+          <w:szCs w:val="24"/>
+        </w:rPr>
+        <w:t>stem influences at each location.</w:t>
+      </w:r>
+      <w:r>
+        <w:rPr>
+          <w:rFonts w:ascii="Times New Roman" w:hAnsi="Times New Roman" w:cs="Times New Roman"/>
+          <w:sz w:val="24"/>
+          <w:szCs w:val="24"/>
+        </w:rPr>
+        <w:t xml:space="preserve"> </w:t>
+      </w:r>
+      <w:r>
+        <w:rPr>
+          <w:rFonts w:ascii="Times New Roman" w:hAnsi="Times New Roman" w:cs="Times New Roman"/>
+          <w:sz w:val="24"/>
+          <w:szCs w:val="24"/>
+        </w:rPr>
+        <w:t>The known historical changes from management practices (</w:t>
+      </w:r>
+      <w:proofErr w:type="spellStart"/>
+      <w:r>
+        <w:rPr>
+          <w:rFonts w:ascii="Times New Roman" w:hAnsi="Times New Roman" w:cs="Times New Roman"/>
+          <w:sz w:val="24"/>
+          <w:szCs w:val="24"/>
+        </w:rPr>
+        <w:t>e.g</w:t>
+      </w:r>
+      <w:proofErr w:type="spellEnd"/>
+      <w:r>
+        <w:rPr>
+          <w:rFonts w:ascii="Times New Roman" w:hAnsi="Times New Roman" w:cs="Times New Roman"/>
+          <w:sz w:val="24"/>
+          <w:szCs w:val="24"/>
+        </w:rPr>
+        <w:t>, wastewater treatment, banning of phosphorus-based detergents) and natural</w:t>
+      </w:r>
+      <w:r>
+        <w:rPr>
+          <w:rFonts w:ascii="Times New Roman" w:hAnsi="Times New Roman" w:cs="Times New Roman"/>
+          <w:sz w:val="24"/>
+          <w:szCs w:val="24"/>
+        </w:rPr>
+        <w:t xml:space="preserve"> </w:t>
+      </w:r>
+      <w:r>
+        <w:rPr>
+          <w:rFonts w:ascii="Times New Roman" w:hAnsi="Times New Roman" w:cs="Times New Roman"/>
+          <w:sz w:val="24"/>
+          <w:szCs w:val="24"/>
+        </w:rPr>
+        <w:t xml:space="preserve">events (e.g., storm events, seagrass recovery) that have affected the </w:t>
       </w:r>
       <w:r>
         <w:rPr>
@@ -12171,73 +12256,7 @@
           <w:szCs w:val="24"/>
         </w:rPr>
         <w:lastRenderedPageBreak/>
-        <w:t>capture a gradient of watershed to main</w:t>
-      </w:r>
-      <w:r>
-        <w:rPr>
-          <w:rFonts w:ascii="Times New Roman" w:hAnsi="Times New Roman" w:cs="Times New Roman"/>
-          <w:sz w:val="24"/>
-          <w:szCs w:val="24"/>
-        </w:rPr>
-        <w:t xml:space="preserve"> </w:t>
-      </w:r>
-      <w:r>
-        <w:rPr>
-          <w:rFonts w:ascii="Times New Roman" w:hAnsi="Times New Roman" w:cs="Times New Roman"/>
-          <w:sz w:val="24"/>
-          <w:szCs w:val="24"/>
-        </w:rPr>
-        <w:t>stem influences at each location.</w:t>
-      </w:r>
-      <w:r>
-        <w:rPr>
-          <w:rFonts w:ascii="Times New Roman" w:hAnsi="Times New Roman" w:cs="Times New Roman"/>
-          <w:sz w:val="24"/>
-          <w:szCs w:val="24"/>
-        </w:rPr>
-        <w:t xml:space="preserve"> </w:t>
-      </w:r>
-      <w:r>
-        <w:rPr>
-          <w:rFonts w:ascii="Times New Roman" w:hAnsi="Times New Roman" w:cs="Times New Roman"/>
-          <w:sz w:val="24"/>
-          <w:szCs w:val="24"/>
-        </w:rPr>
-        <w:t>The known historical changes from management practices (</w:t>
-      </w:r>
-      <w:proofErr w:type="spellStart"/>
-      <w:r>
-        <w:rPr>
-          <w:rFonts w:ascii="Times New Roman" w:hAnsi="Times New Roman" w:cs="Times New Roman"/>
-          <w:sz w:val="24"/>
-          <w:szCs w:val="24"/>
-        </w:rPr>
-        <w:t>e.g</w:t>
-      </w:r>
-      <w:proofErr w:type="spellEnd"/>
-      <w:r>
-        <w:rPr>
-          <w:rFonts w:ascii="Times New Roman" w:hAnsi="Times New Roman" w:cs="Times New Roman"/>
-          <w:sz w:val="24"/>
-          <w:szCs w:val="24"/>
-        </w:rPr>
-        <w:t>, wastewater treatment, banning of phosphorus-based detergents) and natural</w:t>
-      </w:r>
-      <w:r>
-        <w:rPr>
-          <w:rFonts w:ascii="Times New Roman" w:hAnsi="Times New Roman" w:cs="Times New Roman"/>
-          <w:sz w:val="24"/>
-          <w:szCs w:val="24"/>
-        </w:rPr>
-        <w:t xml:space="preserve"> </w:t>
-      </w:r>
-      <w:r>
-        <w:rPr>
-          <w:rFonts w:ascii="Times New Roman" w:hAnsi="Times New Roman" w:cs="Times New Roman"/>
-          <w:sz w:val="24"/>
-          <w:szCs w:val="24"/>
-        </w:rPr>
-        <w:t>events (e.g., storm events, seagrass recovery) that have affected the Patuxent have also provided a unique context for the time series. Additionally,</w:t>
+        <w:t>Patuxent have also provided a unique context for the time series. Additionally,</w:t>
       </w:r>
       <w:r>
         <w:rPr>
@@ -12486,7 +12505,55 @@
           <w:sz w:val="24"/>
           <w:szCs w:val="24"/>
         </w:rPr>
-        <w:t xml:space="preserve">these conclusions should be interpreted with caution given the certainty of the results in the context of the analysis method. More robust approaches to evaluate systematic biases, in addition to </w:t>
+        <w:t>these conclusions should be interpreted with caution given the certainty of the results in the context of the analysis method. More robust approaches to evaluate systematic biases, in addition to alternative datasets, should be used to validate these general conc</w:t>
+      </w:r>
+      <w:r>
+        <w:rPr>
+          <w:rFonts w:ascii="Times New Roman" w:hAnsi="Times New Roman" w:cs="Times New Roman"/>
+          <w:sz w:val="24"/>
+          <w:szCs w:val="24"/>
+        </w:rPr>
+        <w:t>lusions.</w:t>
+      </w:r>
+      <w:r>
+        <w:rPr>
+          <w:rFonts w:ascii="Times New Roman" w:hAnsi="Times New Roman" w:cs="Times New Roman"/>
+          <w:sz w:val="24"/>
+          <w:szCs w:val="24"/>
+        </w:rPr>
+        <w:t xml:space="preserve"> </w:t>
+      </w:r>
+      <w:r>
+        <w:rPr>
+          <w:rFonts w:ascii="Times New Roman" w:hAnsi="Times New Roman" w:cs="Times New Roman"/>
+          <w:sz w:val="24"/>
+          <w:szCs w:val="24"/>
+        </w:rPr>
+        <w:t xml:space="preserve">Generally, important </w:t>
+      </w:r>
+      <w:r>
+        <w:rPr>
+          <w:rFonts w:ascii="Times New Roman" w:hAnsi="Times New Roman" w:cs="Times New Roman"/>
+          <w:sz w:val="24"/>
+          <w:szCs w:val="24"/>
+        </w:rPr>
+        <w:t>differences between the models would be those that would result in a different conclusion if one model was used</w:t>
+      </w:r>
+      <w:r>
+        <w:rPr>
+          <w:rFonts w:ascii="Times New Roman" w:hAnsi="Times New Roman" w:cs="Times New Roman"/>
+          <w:sz w:val="24"/>
+          <w:szCs w:val="24"/>
+        </w:rPr>
+        <w:t xml:space="preserve"> </w:t>
+      </w:r>
+      <w:r>
+        <w:rPr>
+          <w:rFonts w:ascii="Times New Roman" w:hAnsi="Times New Roman" w:cs="Times New Roman"/>
+          <w:sz w:val="24"/>
+          <w:szCs w:val="24"/>
+        </w:rPr>
+        <w:t xml:space="preserve">instead of the other. Although none of the model differences were large, several </w:t>
       </w:r>
       <w:r>
         <w:rPr>
@@ -12495,55 +12562,7 @@
           <w:szCs w:val="24"/>
         </w:rPr>
         <w:lastRenderedPageBreak/>
-        <w:t>alternative datasets, should be used to validate these general conc</w:t>
-      </w:r>
-      <w:r>
-        <w:rPr>
-          <w:rFonts w:ascii="Times New Roman" w:hAnsi="Times New Roman" w:cs="Times New Roman"/>
-          <w:sz w:val="24"/>
-          <w:szCs w:val="24"/>
-        </w:rPr>
-        <w:t>lusions.</w:t>
-      </w:r>
-      <w:r>
-        <w:rPr>
-          <w:rFonts w:ascii="Times New Roman" w:hAnsi="Times New Roman" w:cs="Times New Roman"/>
-          <w:sz w:val="24"/>
-          <w:szCs w:val="24"/>
-        </w:rPr>
-        <w:t xml:space="preserve"> </w:t>
-      </w:r>
-      <w:r>
-        <w:rPr>
-          <w:rFonts w:ascii="Times New Roman" w:hAnsi="Times New Roman" w:cs="Times New Roman"/>
-          <w:sz w:val="24"/>
-          <w:szCs w:val="24"/>
-        </w:rPr>
-        <w:t xml:space="preserve">Generally, important </w:t>
-      </w:r>
-      <w:r>
-        <w:rPr>
-          <w:rFonts w:ascii="Times New Roman" w:hAnsi="Times New Roman" w:cs="Times New Roman"/>
-          <w:sz w:val="24"/>
-          <w:szCs w:val="24"/>
-        </w:rPr>
-        <w:t>differences between the models would be those that would result in a different conclusion if one model was used</w:t>
-      </w:r>
-      <w:r>
-        <w:rPr>
-          <w:rFonts w:ascii="Times New Roman" w:hAnsi="Times New Roman" w:cs="Times New Roman"/>
-          <w:sz w:val="24"/>
-          <w:szCs w:val="24"/>
-        </w:rPr>
-        <w:t xml:space="preserve"> </w:t>
-      </w:r>
-      <w:r>
-        <w:rPr>
-          <w:rFonts w:ascii="Times New Roman" w:hAnsi="Times New Roman" w:cs="Times New Roman"/>
-          <w:sz w:val="24"/>
-          <w:szCs w:val="24"/>
-        </w:rPr>
-        <w:t>instead of the other. Although none of the model differences were large, several differences were observed in the patterns of the flow normalized results (Tables 3 and 4). Most notably, the LE1.2 annual pe</w:t>
+        <w:t>differences were observed in the patterns of the flow normalized results (Tables 3 and 4). Most notably, the LE1.2 annual pe</w:t>
       </w:r>
       <w:r>
         <w:rPr>
@@ -12836,7 +12855,24 @@
           <w:sz w:val="24"/>
           <w:szCs w:val="24"/>
         </w:rPr>
-        <w:t xml:space="preserve"> response over time to salinity changes during January at LE1.2 shows WRTDS describing greater variation than GAMs, particularly for lower salinity values. Additional investigation suggested that these ‘novel’ descriptions were related to low sample size for the specific location in the record causing instability in the model predictions. WRTDS descriptions may be unstable at extreme or uncommon locations in the data domain where the number of observations with non-zero weights may be limited. Methods for WRTDS have been </w:t>
+        <w:t xml:space="preserve"> response over time to salinity changes during January at LE1.2 shows WRTDS describing greater variation than GAMs, particularly for lower salinity values. Additional investigation suggested that these ‘novel’ descriptions were related to low sample size for the specific location in the record causing instability in the model predictions. WRTDS descriptions may be unstable at extreme or uncommon locations in the data domain where the number of observations with non-zero weights may be limited. Methods for WRTDS have been developed to address this issue (i.e., automated window width increases with low sample sizes, Hirsch </w:t>
+      </w:r>
+      <w:r>
+        <w:rPr>
+          <w:rFonts w:ascii="Times New Roman" w:hAnsi="Times New Roman" w:cs="Times New Roman"/>
+          <w:i/>
+          <w:sz w:val="24"/>
+          <w:szCs w:val="24"/>
+        </w:rPr>
+        <w:t>et al.</w:t>
+      </w:r>
+      <w:r>
+        <w:rPr>
+          <w:rFonts w:ascii="Times New Roman" w:hAnsi="Times New Roman" w:cs="Times New Roman"/>
+          <w:sz w:val="24"/>
+          <w:szCs w:val="24"/>
+        </w:rPr>
+        <w:t xml:space="preserve"> 2010), although they were not implemented for the current analysis to simplify direct comparisons between models. Practical application of WRTDS for trend analysis should </w:t>
       </w:r>
       <w:r>
         <w:rPr>
@@ -12845,24 +12881,7 @@
           <w:szCs w:val="24"/>
         </w:rPr>
         <w:lastRenderedPageBreak/>
-        <w:t xml:space="preserve">developed to address this issue (i.e., automated window width increases with low sample sizes, Hirsch </w:t>
-      </w:r>
-      <w:r>
-        <w:rPr>
-          <w:rFonts w:ascii="Times New Roman" w:hAnsi="Times New Roman" w:cs="Times New Roman"/>
-          <w:i/>
-          <w:sz w:val="24"/>
-          <w:szCs w:val="24"/>
-        </w:rPr>
-        <w:t>et al.</w:t>
-      </w:r>
-      <w:r>
-        <w:rPr>
-          <w:rFonts w:ascii="Times New Roman" w:hAnsi="Times New Roman" w:cs="Times New Roman"/>
-          <w:sz w:val="24"/>
-          <w:szCs w:val="24"/>
-        </w:rPr>
-        <w:t xml:space="preserve"> 2010), although they were not implemented for the current analysis to simplify direct comparisons between models. Practical application of WRTDS for trend analysis should use the adaptive window-widening scheme provided by the software (i.e., Hirsch and De </w:t>
+        <w:t xml:space="preserve">use the adaptive window-widening scheme provided by the software (i.e., Hirsch and De </w:t>
       </w:r>
       <w:proofErr w:type="spellStart"/>
       <w:r>
@@ -13050,7 +13069,108 @@
           <w:sz w:val="24"/>
           <w:szCs w:val="24"/>
         </w:rPr>
-        <w:t xml:space="preserve"> assessments using bootstrap or Monte Carlo resampling </w:t>
+        <w:t xml:space="preserve"> assessments using bootstrap or Monte Carlo resampling (</w:t>
+      </w:r>
+      <w:proofErr w:type="spellStart"/>
+      <w:r>
+        <w:rPr>
+          <w:rFonts w:ascii="Times New Roman" w:hAnsi="Times New Roman" w:cs="Times New Roman"/>
+          <w:sz w:val="24"/>
+          <w:szCs w:val="24"/>
+        </w:rPr>
+        <w:t>Efron</w:t>
+      </w:r>
+      <w:proofErr w:type="spellEnd"/>
+      <w:r>
+        <w:rPr>
+          <w:rFonts w:ascii="Times New Roman" w:hAnsi="Times New Roman" w:cs="Times New Roman"/>
+          <w:sz w:val="24"/>
+          <w:szCs w:val="24"/>
+        </w:rPr>
+        <w:t xml:space="preserve"> and </w:t>
+      </w:r>
+      <w:proofErr w:type="spellStart"/>
+      <w:r>
+        <w:rPr>
+          <w:rFonts w:ascii="Times New Roman" w:hAnsi="Times New Roman" w:cs="Times New Roman"/>
+          <w:sz w:val="24"/>
+          <w:szCs w:val="24"/>
+        </w:rPr>
+        <w:t>Tibshirani</w:t>
+      </w:r>
+      <w:proofErr w:type="spellEnd"/>
+      <w:r>
+        <w:rPr>
+          <w:rFonts w:ascii="Times New Roman" w:hAnsi="Times New Roman" w:cs="Times New Roman"/>
+          <w:sz w:val="24"/>
+          <w:szCs w:val="24"/>
+        </w:rPr>
+        <w:t xml:space="preserve"> 1993, Hirsch </w:t>
+      </w:r>
+      <w:r>
+        <w:rPr>
+          <w:rFonts w:ascii="Times New Roman" w:hAnsi="Times New Roman" w:cs="Times New Roman"/>
+          <w:i/>
+          <w:sz w:val="24"/>
+          <w:szCs w:val="24"/>
+        </w:rPr>
+        <w:t>et al</w:t>
+      </w:r>
+      <w:r>
+        <w:rPr>
+          <w:rFonts w:ascii="Times New Roman" w:hAnsi="Times New Roman" w:cs="Times New Roman"/>
+          <w:sz w:val="24"/>
+          <w:szCs w:val="24"/>
+        </w:rPr>
+        <w:t xml:space="preserve">. 2015). Differences in computation time are directly related to statistical differences in parameter estimation for each model. </w:t>
+      </w:r>
+      <w:r>
+        <w:rPr>
+          <w:rFonts w:ascii="Times New Roman" w:hAnsi="Times New Roman" w:cs="Times New Roman"/>
+          <w:sz w:val="24"/>
+          <w:szCs w:val="24"/>
+        </w:rPr>
+        <w:t>Although</w:t>
+      </w:r>
+      <w:r>
+        <w:rPr>
+          <w:rFonts w:ascii="Times New Roman" w:hAnsi="Times New Roman" w:cs="Times New Roman"/>
+          <w:sz w:val="24"/>
+          <w:szCs w:val="24"/>
+        </w:rPr>
+        <w:t xml:space="preserve"> the estimation of</w:t>
+      </w:r>
+      <w:r>
+        <w:rPr>
+          <w:rFonts w:ascii="Times New Roman" w:hAnsi="Times New Roman" w:cs="Times New Roman"/>
+          <w:sz w:val="24"/>
+          <w:szCs w:val="24"/>
+        </w:rPr>
+        <w:t xml:space="preserve"> </w:t>
+      </w:r>
+      <w:r>
+        <w:rPr>
+          <w:rFonts w:ascii="Times New Roman" w:hAnsi="Times New Roman" w:cs="Times New Roman"/>
+          <w:sz w:val="24"/>
+          <w:szCs w:val="24"/>
+        </w:rPr>
+        <w:t>WR</w:t>
+      </w:r>
+      <w:r>
+        <w:rPr>
+          <w:rFonts w:ascii="Times New Roman" w:hAnsi="Times New Roman" w:cs="Times New Roman"/>
+          <w:sz w:val="24"/>
+          <w:szCs w:val="24"/>
+        </w:rPr>
+        <w:t>TDS</w:t>
+      </w:r>
+      <w:r>
+        <w:rPr>
+          <w:rFonts w:ascii="Times New Roman" w:hAnsi="Times New Roman" w:cs="Times New Roman"/>
+          <w:sz w:val="24"/>
+          <w:szCs w:val="24"/>
+        </w:rPr>
+        <w:t xml:space="preserve"> parameters requires more time than a comparable GAM, the underlying math and </w:t>
       </w:r>
       <w:r>
         <w:rPr>
@@ -13059,108 +13179,7 @@
           <w:szCs w:val="24"/>
         </w:rPr>
         <w:lastRenderedPageBreak/>
-        <w:t>(</w:t>
-      </w:r>
-      <w:proofErr w:type="spellStart"/>
-      <w:r>
-        <w:rPr>
-          <w:rFonts w:ascii="Times New Roman" w:hAnsi="Times New Roman" w:cs="Times New Roman"/>
-          <w:sz w:val="24"/>
-          <w:szCs w:val="24"/>
-        </w:rPr>
-        <w:t>Efron</w:t>
-      </w:r>
-      <w:proofErr w:type="spellEnd"/>
-      <w:r>
-        <w:rPr>
-          <w:rFonts w:ascii="Times New Roman" w:hAnsi="Times New Roman" w:cs="Times New Roman"/>
-          <w:sz w:val="24"/>
-          <w:szCs w:val="24"/>
-        </w:rPr>
-        <w:t xml:space="preserve"> and </w:t>
-      </w:r>
-      <w:proofErr w:type="spellStart"/>
-      <w:r>
-        <w:rPr>
-          <w:rFonts w:ascii="Times New Roman" w:hAnsi="Times New Roman" w:cs="Times New Roman"/>
-          <w:sz w:val="24"/>
-          <w:szCs w:val="24"/>
-        </w:rPr>
-        <w:t>Tibshirani</w:t>
-      </w:r>
-      <w:proofErr w:type="spellEnd"/>
-      <w:r>
-        <w:rPr>
-          <w:rFonts w:ascii="Times New Roman" w:hAnsi="Times New Roman" w:cs="Times New Roman"/>
-          <w:sz w:val="24"/>
-          <w:szCs w:val="24"/>
-        </w:rPr>
-        <w:t xml:space="preserve"> 1993, Hirsch </w:t>
-      </w:r>
-      <w:r>
-        <w:rPr>
-          <w:rFonts w:ascii="Times New Roman" w:hAnsi="Times New Roman" w:cs="Times New Roman"/>
-          <w:i/>
-          <w:sz w:val="24"/>
-          <w:szCs w:val="24"/>
-        </w:rPr>
-        <w:t>et al</w:t>
-      </w:r>
-      <w:r>
-        <w:rPr>
-          <w:rFonts w:ascii="Times New Roman" w:hAnsi="Times New Roman" w:cs="Times New Roman"/>
-          <w:sz w:val="24"/>
-          <w:szCs w:val="24"/>
-        </w:rPr>
-        <w:t xml:space="preserve">. 2015). Differences in computation time are directly related to statistical differences in parameter estimation for each model. </w:t>
-      </w:r>
-      <w:r>
-        <w:rPr>
-          <w:rFonts w:ascii="Times New Roman" w:hAnsi="Times New Roman" w:cs="Times New Roman"/>
-          <w:sz w:val="24"/>
-          <w:szCs w:val="24"/>
-        </w:rPr>
-        <w:t>Although</w:t>
-      </w:r>
-      <w:r>
-        <w:rPr>
-          <w:rFonts w:ascii="Times New Roman" w:hAnsi="Times New Roman" w:cs="Times New Roman"/>
-          <w:sz w:val="24"/>
-          <w:szCs w:val="24"/>
-        </w:rPr>
-        <w:t xml:space="preserve"> the estimation of</w:t>
-      </w:r>
-      <w:r>
-        <w:rPr>
-          <w:rFonts w:ascii="Times New Roman" w:hAnsi="Times New Roman" w:cs="Times New Roman"/>
-          <w:sz w:val="24"/>
-          <w:szCs w:val="24"/>
-        </w:rPr>
-        <w:t xml:space="preserve"> </w:t>
-      </w:r>
-      <w:r>
-        <w:rPr>
-          <w:rFonts w:ascii="Times New Roman" w:hAnsi="Times New Roman" w:cs="Times New Roman"/>
-          <w:sz w:val="24"/>
-          <w:szCs w:val="24"/>
-        </w:rPr>
-        <w:t>WR</w:t>
-      </w:r>
-      <w:r>
-        <w:rPr>
-          <w:rFonts w:ascii="Times New Roman" w:hAnsi="Times New Roman" w:cs="Times New Roman"/>
-          <w:sz w:val="24"/>
-          <w:szCs w:val="24"/>
-        </w:rPr>
-        <w:t>TDS</w:t>
-      </w:r>
-      <w:r>
-        <w:rPr>
-          <w:rFonts w:ascii="Times New Roman" w:hAnsi="Times New Roman" w:cs="Times New Roman"/>
-          <w:sz w:val="24"/>
-          <w:szCs w:val="24"/>
-        </w:rPr>
-        <w:t xml:space="preserve"> parameters requires more time than a comparable GAM, the underlying math and optimization</w:t>
+        <w:t>optimization</w:t>
       </w:r>
       <w:r>
         <w:rPr>
@@ -13391,7 +13410,58 @@
           <w:sz w:val="24"/>
           <w:szCs w:val="24"/>
         </w:rPr>
-        <w:t xml:space="preserve">standards (e.g., </w:t>
+        <w:t xml:space="preserve">standards (e.g., Schaeffer </w:t>
+      </w:r>
+      <w:r>
+        <w:rPr>
+          <w:rFonts w:ascii="Times New Roman" w:hAnsi="Times New Roman" w:cs="Times New Roman"/>
+          <w:i/>
+          <w:sz w:val="24"/>
+          <w:szCs w:val="24"/>
+        </w:rPr>
+        <w:t>et al</w:t>
+      </w:r>
+      <w:r>
+        <w:rPr>
+          <w:rFonts w:ascii="Times New Roman" w:hAnsi="Times New Roman" w:cs="Times New Roman"/>
+          <w:sz w:val="24"/>
+          <w:szCs w:val="24"/>
+        </w:rPr>
+        <w:t>. 2013). Although the extension of GAMs to characterize conditional quantiles may be possible (e.g., additive quantile regression</w:t>
+      </w:r>
+      <w:r>
+        <w:rPr>
+          <w:rFonts w:ascii="Times New Roman" w:hAnsi="Times New Roman" w:cs="Times New Roman"/>
+          <w:sz w:val="24"/>
+          <w:szCs w:val="24"/>
+        </w:rPr>
+        <w:t>,</w:t>
+      </w:r>
+      <w:r>
+        <w:rPr>
+          <w:rFonts w:ascii="Times New Roman" w:hAnsi="Times New Roman" w:cs="Times New Roman"/>
+          <w:sz w:val="24"/>
+          <w:szCs w:val="24"/>
+        </w:rPr>
+        <w:t xml:space="preserve"> </w:t>
+      </w:r>
+      <w:proofErr w:type="spellStart"/>
+      <w:r>
+        <w:rPr>
+          <w:rFonts w:ascii="Times New Roman" w:hAnsi="Times New Roman" w:cs="Times New Roman"/>
+          <w:sz w:val="24"/>
+          <w:szCs w:val="24"/>
+        </w:rPr>
+        <w:t>Koenker</w:t>
+      </w:r>
+      <w:proofErr w:type="spellEnd"/>
+      <w:r>
+        <w:rPr>
+          <w:rFonts w:ascii="Times New Roman" w:hAnsi="Times New Roman" w:cs="Times New Roman"/>
+          <w:sz w:val="24"/>
+          <w:szCs w:val="24"/>
+        </w:rPr>
+        <w:t xml:space="preserve"> 2013), comparable applications for water quality analysis have not been developed. An additional concern is the availability of </w:t>
       </w:r>
       <w:r>
         <w:rPr>
@@ -13400,58 +13470,7 @@
           <w:szCs w:val="24"/>
         </w:rPr>
         <w:lastRenderedPageBreak/>
-        <w:t xml:space="preserve">Schaeffer </w:t>
-      </w:r>
-      <w:r>
-        <w:rPr>
-          <w:rFonts w:ascii="Times New Roman" w:hAnsi="Times New Roman" w:cs="Times New Roman"/>
-          <w:i/>
-          <w:sz w:val="24"/>
-          <w:szCs w:val="24"/>
-        </w:rPr>
-        <w:t>et al</w:t>
-      </w:r>
-      <w:r>
-        <w:rPr>
-          <w:rFonts w:ascii="Times New Roman" w:hAnsi="Times New Roman" w:cs="Times New Roman"/>
-          <w:sz w:val="24"/>
-          <w:szCs w:val="24"/>
-        </w:rPr>
-        <w:t>. 2013). Although the extension of GAMs to characterize conditional quantiles may be possible (e.g., additive quantile regression</w:t>
-      </w:r>
-      <w:r>
-        <w:rPr>
-          <w:rFonts w:ascii="Times New Roman" w:hAnsi="Times New Roman" w:cs="Times New Roman"/>
-          <w:sz w:val="24"/>
-          <w:szCs w:val="24"/>
-        </w:rPr>
-        <w:t>,</w:t>
-      </w:r>
-      <w:r>
-        <w:rPr>
-          <w:rFonts w:ascii="Times New Roman" w:hAnsi="Times New Roman" w:cs="Times New Roman"/>
-          <w:sz w:val="24"/>
-          <w:szCs w:val="24"/>
-        </w:rPr>
-        <w:t xml:space="preserve"> </w:t>
-      </w:r>
-      <w:proofErr w:type="spellStart"/>
-      <w:r>
-        <w:rPr>
-          <w:rFonts w:ascii="Times New Roman" w:hAnsi="Times New Roman" w:cs="Times New Roman"/>
-          <w:sz w:val="24"/>
-          <w:szCs w:val="24"/>
-        </w:rPr>
-        <w:t>Koenker</w:t>
-      </w:r>
-      <w:proofErr w:type="spellEnd"/>
-      <w:r>
-        <w:rPr>
-          <w:rFonts w:ascii="Times New Roman" w:hAnsi="Times New Roman" w:cs="Times New Roman"/>
-          <w:sz w:val="24"/>
-          <w:szCs w:val="24"/>
-        </w:rPr>
-        <w:t xml:space="preserve"> 2013), comparable applications for water quality analysis have not been developed. An additional concern is the availability of confidence intervals for model estimates that provide direct measures of uncertainty and can facilitate hypothesis-testing. Confidence intervals are readily available from GAMs as standard model output, whereas similar estimates for WRTDS require comprehensive resampling of results with bootstrapping (available as the ‘</w:t>
+        <w:t>confidence intervals for model estimates that provide direct measures of uncertainty and can facilitate hypothesis-testing. Confidence intervals are readily available from GAMs as standard model output, whereas similar estimates for WRTDS require comprehensive resampling of results with bootstrapping (available as the ‘</w:t>
       </w:r>
       <w:proofErr w:type="spellStart"/>
       <w:r>
@@ -13680,7 +13699,23 @@
           <w:sz w:val="24"/>
           <w:szCs w:val="24"/>
         </w:rPr>
-        <w:t xml:space="preserve"> generalizable such that including additional </w:t>
+        <w:t xml:space="preserve"> generalizable such that including additional variables is a slight modification to the initial function call. Conversely, the available WRTDS packages are more specialized and including additional variables would require substantial modification.</w:t>
+      </w:r>
+      <w:r>
+        <w:rPr>
+          <w:rFonts w:ascii="Times New Roman" w:hAnsi="Times New Roman" w:cs="Times New Roman"/>
+          <w:sz w:val="24"/>
+          <w:szCs w:val="24"/>
+        </w:rPr>
+        <w:t xml:space="preserve"> </w:t>
+      </w:r>
+      <w:r>
+        <w:rPr>
+          <w:rFonts w:ascii="Times New Roman" w:hAnsi="Times New Roman" w:cs="Times New Roman"/>
+          <w:sz w:val="24"/>
+          <w:szCs w:val="24"/>
+        </w:rPr>
+        <w:t xml:space="preserve">Lastly, sparsity of data including the time step (e.g., continuous, monthly), length </w:t>
       </w:r>
       <w:r>
         <w:rPr>
@@ -13689,23 +13724,7 @@
           <w:szCs w:val="24"/>
         </w:rPr>
         <w:lastRenderedPageBreak/>
-        <w:t>variables is a slight modification to the initial function call. Conversely, the available WRTDS packages are more specialized and including additional variables would require substantial modification.</w:t>
-      </w:r>
-      <w:r>
-        <w:rPr>
-          <w:rFonts w:ascii="Times New Roman" w:hAnsi="Times New Roman" w:cs="Times New Roman"/>
-          <w:sz w:val="24"/>
-          <w:szCs w:val="24"/>
-        </w:rPr>
-        <w:t xml:space="preserve"> </w:t>
-      </w:r>
-      <w:r>
-        <w:rPr>
-          <w:rFonts w:ascii="Times New Roman" w:hAnsi="Times New Roman" w:cs="Times New Roman"/>
-          <w:sz w:val="24"/>
-          <w:szCs w:val="24"/>
-        </w:rPr>
-        <w:t xml:space="preserve">Lastly, sparsity of data including the time step (e.g., continuous, monthly), length of the record, or gaps (random or systematic) can affect model performance. For example, Hirsch </w:t>
+        <w:t xml:space="preserve">of the record, or gaps (random or systematic) can affect model performance. For example, Hirsch </w:t>
       </w:r>
       <w:r>
         <w:rPr>
@@ -14078,7 +14097,115 @@
           <w:sz w:val="24"/>
           <w:szCs w:val="24"/>
         </w:rPr>
-        <w:t xml:space="preserve"> over time. Both </w:t>
+        <w:t xml:space="preserve"> over time. Both models also showed changes in the shape of the relationship between </w:t>
+      </w:r>
+      <w:proofErr w:type="spellStart"/>
+      <w:r>
+        <w:rPr>
+          <w:rFonts w:ascii="Times New Roman" w:hAnsi="Times New Roman" w:cs="Times New Roman"/>
+          <w:sz w:val="24"/>
+          <w:szCs w:val="24"/>
+        </w:rPr>
+        <w:t>chl</w:t>
+      </w:r>
+      <w:proofErr w:type="spellEnd"/>
+      <w:r>
+        <w:rPr>
+          <w:rFonts w:ascii="Times New Roman" w:hAnsi="Times New Roman" w:cs="Times New Roman"/>
+          <w:i/>
+          <w:sz w:val="24"/>
+          <w:szCs w:val="24"/>
+        </w:rPr>
+        <w:t>-</w:t>
+      </w:r>
+      <w:proofErr w:type="gramStart"/>
+      <w:r>
+        <w:rPr>
+          <w:rFonts w:ascii="Times New Roman" w:hAnsi="Times New Roman" w:cs="Times New Roman"/>
+          <w:i/>
+          <w:sz w:val="24"/>
+          <w:szCs w:val="24"/>
+        </w:rPr>
+        <w:t>a</w:t>
+      </w:r>
+      <w:r>
+        <w:rPr>
+          <w:rFonts w:ascii="Times New Roman" w:hAnsi="Times New Roman" w:cs="Times New Roman"/>
+          <w:sz w:val="24"/>
+          <w:szCs w:val="24"/>
+        </w:rPr>
+        <w:t xml:space="preserve"> and</w:t>
+      </w:r>
+      <w:proofErr w:type="gramEnd"/>
+      <w:r>
+        <w:rPr>
+          <w:rFonts w:ascii="Times New Roman" w:hAnsi="Times New Roman" w:cs="Times New Roman"/>
+          <w:sz w:val="24"/>
+          <w:szCs w:val="24"/>
+        </w:rPr>
+        <w:t xml:space="preserve"> discharge. For example, a distinct non-linear relationship between </w:t>
+      </w:r>
+      <w:proofErr w:type="spellStart"/>
+      <w:r>
+        <w:rPr>
+          <w:rFonts w:ascii="Times New Roman" w:hAnsi="Times New Roman" w:cs="Times New Roman"/>
+          <w:sz w:val="24"/>
+          <w:szCs w:val="24"/>
+        </w:rPr>
+        <w:t>chl</w:t>
+      </w:r>
+      <w:proofErr w:type="spellEnd"/>
+      <w:r>
+        <w:rPr>
+          <w:rFonts w:ascii="Times New Roman" w:hAnsi="Times New Roman" w:cs="Times New Roman"/>
+          <w:i/>
+          <w:sz w:val="24"/>
+          <w:szCs w:val="24"/>
+        </w:rPr>
+        <w:t>-</w:t>
+      </w:r>
+      <w:proofErr w:type="gramStart"/>
+      <w:r>
+        <w:rPr>
+          <w:rFonts w:ascii="Times New Roman" w:hAnsi="Times New Roman" w:cs="Times New Roman"/>
+          <w:i/>
+          <w:sz w:val="24"/>
+          <w:szCs w:val="24"/>
+        </w:rPr>
+        <w:t>a</w:t>
+      </w:r>
+      <w:r>
+        <w:rPr>
+          <w:rFonts w:ascii="Times New Roman" w:hAnsi="Times New Roman" w:cs="Times New Roman"/>
+          <w:sz w:val="24"/>
+          <w:szCs w:val="24"/>
+        </w:rPr>
+        <w:t xml:space="preserve"> and</w:t>
+      </w:r>
+      <w:proofErr w:type="gramEnd"/>
+      <w:r>
+        <w:rPr>
+          <w:rFonts w:ascii="Times New Roman" w:hAnsi="Times New Roman" w:cs="Times New Roman"/>
+          <w:sz w:val="24"/>
+          <w:szCs w:val="24"/>
+        </w:rPr>
+        <w:t xml:space="preserve"> increasing discharge (decreasi</w:t>
+      </w:r>
+      <w:r>
+        <w:rPr>
+          <w:rFonts w:ascii="Times New Roman" w:hAnsi="Times New Roman" w:cs="Times New Roman"/>
+          <w:sz w:val="24"/>
+          <w:szCs w:val="24"/>
+        </w:rPr>
+        <w:t xml:space="preserve">ng salinity) </w:t>
+      </w:r>
+      <w:r>
+        <w:rPr>
+          <w:rFonts w:ascii="Times New Roman" w:hAnsi="Times New Roman" w:cs="Times New Roman"/>
+          <w:sz w:val="24"/>
+          <w:szCs w:val="24"/>
+        </w:rPr>
+        <w:t xml:space="preserve">was observed for January predictions at LE1.2 earlier in the record, whereas the trend </w:t>
       </w:r>
       <w:r>
         <w:rPr>
@@ -14087,115 +14214,7 @@
           <w:szCs w:val="24"/>
         </w:rPr>
         <w:lastRenderedPageBreak/>
-        <w:t xml:space="preserve">models also showed changes in the shape of the relationship between </w:t>
-      </w:r>
-      <w:proofErr w:type="spellStart"/>
-      <w:r>
-        <w:rPr>
-          <w:rFonts w:ascii="Times New Roman" w:hAnsi="Times New Roman" w:cs="Times New Roman"/>
-          <w:sz w:val="24"/>
-          <w:szCs w:val="24"/>
-        </w:rPr>
-        <w:t>chl</w:t>
-      </w:r>
-      <w:proofErr w:type="spellEnd"/>
-      <w:r>
-        <w:rPr>
-          <w:rFonts w:ascii="Times New Roman" w:hAnsi="Times New Roman" w:cs="Times New Roman"/>
-          <w:i/>
-          <w:sz w:val="24"/>
-          <w:szCs w:val="24"/>
-        </w:rPr>
-        <w:t>-</w:t>
-      </w:r>
-      <w:proofErr w:type="gramStart"/>
-      <w:r>
-        <w:rPr>
-          <w:rFonts w:ascii="Times New Roman" w:hAnsi="Times New Roman" w:cs="Times New Roman"/>
-          <w:i/>
-          <w:sz w:val="24"/>
-          <w:szCs w:val="24"/>
-        </w:rPr>
-        <w:t>a</w:t>
-      </w:r>
-      <w:r>
-        <w:rPr>
-          <w:rFonts w:ascii="Times New Roman" w:hAnsi="Times New Roman" w:cs="Times New Roman"/>
-          <w:sz w:val="24"/>
-          <w:szCs w:val="24"/>
-        </w:rPr>
-        <w:t xml:space="preserve"> and</w:t>
-      </w:r>
-      <w:proofErr w:type="gramEnd"/>
-      <w:r>
-        <w:rPr>
-          <w:rFonts w:ascii="Times New Roman" w:hAnsi="Times New Roman" w:cs="Times New Roman"/>
-          <w:sz w:val="24"/>
-          <w:szCs w:val="24"/>
-        </w:rPr>
-        <w:t xml:space="preserve"> discharge. For example, a distinct non-linear relationship between </w:t>
-      </w:r>
-      <w:proofErr w:type="spellStart"/>
-      <w:r>
-        <w:rPr>
-          <w:rFonts w:ascii="Times New Roman" w:hAnsi="Times New Roman" w:cs="Times New Roman"/>
-          <w:sz w:val="24"/>
-          <w:szCs w:val="24"/>
-        </w:rPr>
-        <w:t>chl</w:t>
-      </w:r>
-      <w:proofErr w:type="spellEnd"/>
-      <w:r>
-        <w:rPr>
-          <w:rFonts w:ascii="Times New Roman" w:hAnsi="Times New Roman" w:cs="Times New Roman"/>
-          <w:i/>
-          <w:sz w:val="24"/>
-          <w:szCs w:val="24"/>
-        </w:rPr>
-        <w:t>-</w:t>
-      </w:r>
-      <w:proofErr w:type="gramStart"/>
-      <w:r>
-        <w:rPr>
-          <w:rFonts w:ascii="Times New Roman" w:hAnsi="Times New Roman" w:cs="Times New Roman"/>
-          <w:i/>
-          <w:sz w:val="24"/>
-          <w:szCs w:val="24"/>
-        </w:rPr>
-        <w:t>a</w:t>
-      </w:r>
-      <w:r>
-        <w:rPr>
-          <w:rFonts w:ascii="Times New Roman" w:hAnsi="Times New Roman" w:cs="Times New Roman"/>
-          <w:sz w:val="24"/>
-          <w:szCs w:val="24"/>
-        </w:rPr>
-        <w:t xml:space="preserve"> and</w:t>
-      </w:r>
-      <w:proofErr w:type="gramEnd"/>
-      <w:r>
-        <w:rPr>
-          <w:rFonts w:ascii="Times New Roman" w:hAnsi="Times New Roman" w:cs="Times New Roman"/>
-          <w:sz w:val="24"/>
-          <w:szCs w:val="24"/>
-        </w:rPr>
-        <w:t xml:space="preserve"> increasing discharge (decreasi</w:t>
-      </w:r>
-      <w:r>
-        <w:rPr>
-          <w:rFonts w:ascii="Times New Roman" w:hAnsi="Times New Roman" w:cs="Times New Roman"/>
-          <w:sz w:val="24"/>
-          <w:szCs w:val="24"/>
-        </w:rPr>
-        <w:t xml:space="preserve">ng salinity) </w:t>
-      </w:r>
-      <w:r>
-        <w:rPr>
-          <w:rFonts w:ascii="Times New Roman" w:hAnsi="Times New Roman" w:cs="Times New Roman"/>
-          <w:sz w:val="24"/>
-          <w:szCs w:val="24"/>
-        </w:rPr>
-        <w:t xml:space="preserve">was observed for January predictions at LE1.2 earlier in the record, whereas the trend became more linear near the </w:t>
+        <w:t xml:space="preserve">became more linear near the </w:t>
       </w:r>
       <w:r>
         <w:rPr>
@@ -14649,6 +14668,90 @@
           <w:sz w:val="24"/>
           <w:szCs w:val="24"/>
         </w:rPr>
+        <w:t xml:space="preserve"> response. For example, seagrass gro</w:t>
+      </w:r>
+      <w:r>
+        <w:rPr>
+          <w:rFonts w:ascii="Times New Roman" w:hAnsi="Times New Roman" w:cs="Times New Roman"/>
+          <w:sz w:val="24"/>
+          <w:szCs w:val="24"/>
+        </w:rPr>
+        <w:t>wth</w:t>
+      </w:r>
+      <w:r>
+        <w:rPr>
+          <w:rFonts w:ascii="Times New Roman" w:hAnsi="Times New Roman" w:cs="Times New Roman"/>
+          <w:sz w:val="24"/>
+          <w:szCs w:val="24"/>
+        </w:rPr>
+        <w:t xml:space="preserve"> patterns in the upper estuary have follo</w:t>
+      </w:r>
+      <w:r>
+        <w:rPr>
+          <w:rFonts w:ascii="Times New Roman" w:hAnsi="Times New Roman" w:cs="Times New Roman"/>
+          <w:sz w:val="24"/>
+          <w:szCs w:val="24"/>
+        </w:rPr>
+        <w:t>wed</w:t>
+      </w:r>
+      <w:r>
+        <w:rPr>
+          <w:rFonts w:ascii="Times New Roman" w:hAnsi="Times New Roman" w:cs="Times New Roman"/>
+          <w:sz w:val="24"/>
+          <w:szCs w:val="24"/>
+        </w:rPr>
+        <w:t xml:space="preserve"> a similar but inverse pattern as </w:t>
+      </w:r>
+      <w:proofErr w:type="spellStart"/>
+      <w:r>
+        <w:rPr>
+          <w:rFonts w:ascii="Times New Roman" w:hAnsi="Times New Roman" w:cs="Times New Roman"/>
+          <w:sz w:val="24"/>
+          <w:szCs w:val="24"/>
+        </w:rPr>
+        <w:t>chl</w:t>
+      </w:r>
+      <w:proofErr w:type="spellEnd"/>
+      <w:r>
+        <w:rPr>
+          <w:rFonts w:ascii="Times New Roman" w:hAnsi="Times New Roman" w:cs="Times New Roman"/>
+          <w:sz w:val="24"/>
+          <w:szCs w:val="24"/>
+        </w:rPr>
+        <w:t>-</w:t>
+      </w:r>
+      <w:r>
+        <w:rPr>
+          <w:rFonts w:ascii="Times New Roman" w:hAnsi="Times New Roman" w:cs="Times New Roman"/>
+          <w:i/>
+          <w:sz w:val="24"/>
+          <w:szCs w:val="24"/>
+        </w:rPr>
+        <w:t>a</w:t>
+      </w:r>
+      <w:r>
+        <w:rPr>
+          <w:rFonts w:ascii="Times New Roman" w:hAnsi="Times New Roman" w:cs="Times New Roman"/>
+          <w:sz w:val="24"/>
+          <w:szCs w:val="24"/>
+        </w:rPr>
+        <w:t xml:space="preserve">, with an increase in growth in the late 1990s and early 2000s, followed by a decline in recent years after a peak in coverage in 2005 (J. M. Testa, personal </w:t>
+      </w:r>
+      <w:r>
+        <w:rPr>
+          <w:rFonts w:ascii="Times New Roman" w:hAnsi="Times New Roman" w:cs="Times New Roman"/>
+          <w:sz w:val="24"/>
+          <w:szCs w:val="24"/>
+        </w:rPr>
+        <w:lastRenderedPageBreak/>
+        <w:t>communication). This correlation suggests nutrient sequestration by seagrasses, although definitive links have yet</w:t>
+      </w:r>
+      <w:r>
+        <w:rPr>
+          <w:rFonts w:ascii="Times New Roman" w:hAnsi="Times New Roman" w:cs="Times New Roman"/>
+          <w:sz w:val="24"/>
+          <w:szCs w:val="24"/>
+        </w:rPr>
         <w:t xml:space="preserve"> </w:t>
       </w:r>
       <w:r>
@@ -14657,51 +14760,8 @@
           <w:sz w:val="24"/>
           <w:szCs w:val="24"/>
         </w:rPr>
-        <w:lastRenderedPageBreak/>
-        <w:t>response. For example, seagrass gro</w:t>
-      </w:r>
-      <w:r>
-        <w:rPr>
-          <w:rFonts w:ascii="Times New Roman" w:hAnsi="Times New Roman" w:cs="Times New Roman"/>
-          <w:sz w:val="24"/>
-          <w:szCs w:val="24"/>
-        </w:rPr>
-        <w:t>wth</w:t>
-      </w:r>
-      <w:r>
-        <w:rPr>
-          <w:rFonts w:ascii="Times New Roman" w:hAnsi="Times New Roman" w:cs="Times New Roman"/>
-          <w:sz w:val="24"/>
-          <w:szCs w:val="24"/>
-        </w:rPr>
-        <w:t xml:space="preserve"> patterns in the upper estuary have follo</w:t>
-      </w:r>
-      <w:r>
-        <w:rPr>
-          <w:rFonts w:ascii="Times New Roman" w:hAnsi="Times New Roman" w:cs="Times New Roman"/>
-          <w:sz w:val="24"/>
-          <w:szCs w:val="24"/>
-        </w:rPr>
-        <w:t>wed</w:t>
-      </w:r>
-      <w:r>
-        <w:rPr>
-          <w:rFonts w:ascii="Times New Roman" w:hAnsi="Times New Roman" w:cs="Times New Roman"/>
-          <w:sz w:val="24"/>
-          <w:szCs w:val="24"/>
-        </w:rPr>
-        <w:t xml:space="preserve"> a similar but inverse pattern as </w:t>
-      </w:r>
-      <w:proofErr w:type="spellStart"/>
-      <w:r>
-        <w:rPr>
-          <w:rFonts w:ascii="Times New Roman" w:hAnsi="Times New Roman" w:cs="Times New Roman"/>
-          <w:sz w:val="24"/>
-          <w:szCs w:val="24"/>
-        </w:rPr>
-        <w:t>chl</w:t>
-      </w:r>
-      <w:proofErr w:type="spellEnd"/>
+        <w:t>to be shown. Comparison to bay</w:t>
+      </w:r>
       <w:r>
         <w:rPr>
           <w:rFonts w:ascii="Times New Roman" w:hAnsi="Times New Roman" w:cs="Times New Roman"/>
@@ -14713,53 +14773,10 @@
       <w:r>
         <w:rPr>
           <w:rFonts w:ascii="Times New Roman" w:hAnsi="Times New Roman" w:cs="Times New Roman"/>
-          <w:i/>
-          <w:sz w:val="24"/>
-          <w:szCs w:val="24"/>
-        </w:rPr>
-        <w:t>a</w:t>
-      </w:r>
-      <w:r>
-        <w:rPr>
-          <w:rFonts w:ascii="Times New Roman" w:hAnsi="Times New Roman" w:cs="Times New Roman"/>
-          <w:sz w:val="24"/>
-          <w:szCs w:val="24"/>
-        </w:rPr>
-        <w:t>, with an increase in growth in the late 1990s and early 2000s, followed by a decline in recent years after a peak in coverage in 2005 (J. M. Testa, personal communication). This correlation suggests nutrient sequestration by seagrasses, although definitive links have yet</w:t>
-      </w:r>
-      <w:r>
-        <w:rPr>
-          <w:rFonts w:ascii="Times New Roman" w:hAnsi="Times New Roman" w:cs="Times New Roman"/>
-          <w:sz w:val="24"/>
-          <w:szCs w:val="24"/>
-        </w:rPr>
-        <w:t xml:space="preserve"> </w:t>
-      </w:r>
-      <w:r>
-        <w:rPr>
-          <w:rFonts w:ascii="Times New Roman" w:hAnsi="Times New Roman" w:cs="Times New Roman"/>
-          <w:sz w:val="24"/>
-          <w:szCs w:val="24"/>
-        </w:rPr>
-        <w:t xml:space="preserve">to be shown. Comparison to </w:t>
-      </w:r>
-      <w:proofErr w:type="spellStart"/>
-      <w:r>
-        <w:rPr>
-          <w:rFonts w:ascii="Times New Roman" w:hAnsi="Times New Roman" w:cs="Times New Roman"/>
-          <w:sz w:val="24"/>
-          <w:szCs w:val="24"/>
-        </w:rPr>
-        <w:t>baywide</w:t>
-      </w:r>
-      <w:proofErr w:type="spellEnd"/>
-      <w:r>
-        <w:rPr>
-          <w:rFonts w:ascii="Times New Roman" w:hAnsi="Times New Roman" w:cs="Times New Roman"/>
-          <w:sz w:val="24"/>
-          <w:szCs w:val="24"/>
-        </w:rPr>
-        <w:t xml:space="preserve"> changes for the larger Chesapeake Bay could provide additional explanations, such as the relationship to long-term trends in seagrass growth patterns, additional nutrients, or phytoplankton (Orth </w:t>
+          <w:sz w:val="24"/>
+          <w:szCs w:val="24"/>
+        </w:rPr>
+        <w:t xml:space="preserve">wide changes for the larger Chesapeake Bay could provide additional explanations, such as the relationship to long-term trends in seagrass growth patterns, additional nutrients, or phytoplankton (Orth </w:t>
       </w:r>
       <w:r>
         <w:rPr>
@@ -15013,7 +15030,55 @@
           <w:sz w:val="24"/>
           <w:szCs w:val="24"/>
         </w:rPr>
-        <w:t xml:space="preserve"> needs of the analysis and by considering that each technique provides a potentially novel approach to trend assessment. Inferior performance for one metric does not invalidate an analysis method for all </w:t>
+        <w:t xml:space="preserve"> needs of the analysis and by considering that each technique provides a potentially novel approach to trend assessment. Inferior performance for one metric does not invalidate an analysis method for all applications</w:t>
+      </w:r>
+      <w:r>
+        <w:rPr>
+          <w:rFonts w:ascii="Times New Roman" w:hAnsi="Times New Roman" w:cs="Times New Roman"/>
+          <w:sz w:val="24"/>
+          <w:szCs w:val="24"/>
+        </w:rPr>
+        <w:t xml:space="preserve"> </w:t>
+      </w:r>
+      <w:r>
+        <w:rPr>
+          <w:rFonts w:ascii="Times New Roman" w:hAnsi="Times New Roman" w:cs="Times New Roman"/>
+          <w:sz w:val="24"/>
+          <w:szCs w:val="24"/>
+        </w:rPr>
+        <w:t xml:space="preserve">and we emphasize that alternative comparisons are needed for more </w:t>
+      </w:r>
+      <w:r>
+        <w:rPr>
+          <w:rFonts w:ascii="Times New Roman" w:hAnsi="Times New Roman" w:cs="Times New Roman"/>
+          <w:sz w:val="24"/>
+          <w:szCs w:val="24"/>
+        </w:rPr>
+        <w:t>specific</w:t>
+      </w:r>
+      <w:r>
+        <w:rPr>
+          <w:rFonts w:ascii="Times New Roman" w:hAnsi="Times New Roman" w:cs="Times New Roman"/>
+          <w:sz w:val="24"/>
+          <w:szCs w:val="24"/>
+        </w:rPr>
+        <w:t xml:space="preserve"> uses of each method. This analysis was the first to rig</w:t>
+      </w:r>
+      <w:r>
+        <w:rPr>
+          <w:rFonts w:ascii="Times New Roman" w:hAnsi="Times New Roman" w:cs="Times New Roman"/>
+          <w:sz w:val="24"/>
+          <w:szCs w:val="24"/>
+        </w:rPr>
+        <w:t>o</w:t>
+      </w:r>
+      <w:r>
+        <w:rPr>
+          <w:rFonts w:ascii="Times New Roman" w:hAnsi="Times New Roman" w:cs="Times New Roman"/>
+          <w:sz w:val="24"/>
+          <w:szCs w:val="24"/>
+        </w:rPr>
+        <w:t xml:space="preserve">rously compare both WRTDS and GAMs and further evaluations with alternative datasets should be made to compare with our results. </w:t>
       </w:r>
       <w:r>
         <w:rPr>
@@ -15022,55 +15087,7 @@
           <w:szCs w:val="24"/>
         </w:rPr>
         <w:lastRenderedPageBreak/>
-        <w:t>applications</w:t>
-      </w:r>
-      <w:r>
-        <w:rPr>
-          <w:rFonts w:ascii="Times New Roman" w:hAnsi="Times New Roman" w:cs="Times New Roman"/>
-          <w:sz w:val="24"/>
-          <w:szCs w:val="24"/>
-        </w:rPr>
-        <w:t xml:space="preserve"> </w:t>
-      </w:r>
-      <w:r>
-        <w:rPr>
-          <w:rFonts w:ascii="Times New Roman" w:hAnsi="Times New Roman" w:cs="Times New Roman"/>
-          <w:sz w:val="24"/>
-          <w:szCs w:val="24"/>
-        </w:rPr>
-        <w:t xml:space="preserve">and we emphasize that alternative comparisons are needed for more </w:t>
-      </w:r>
-      <w:r>
-        <w:rPr>
-          <w:rFonts w:ascii="Times New Roman" w:hAnsi="Times New Roman" w:cs="Times New Roman"/>
-          <w:sz w:val="24"/>
-          <w:szCs w:val="24"/>
-        </w:rPr>
-        <w:t>specific</w:t>
-      </w:r>
-      <w:r>
-        <w:rPr>
-          <w:rFonts w:ascii="Times New Roman" w:hAnsi="Times New Roman" w:cs="Times New Roman"/>
-          <w:sz w:val="24"/>
-          <w:szCs w:val="24"/>
-        </w:rPr>
-        <w:t xml:space="preserve"> uses of each method. This analysis was the first to rig</w:t>
-      </w:r>
-      <w:r>
-        <w:rPr>
-          <w:rFonts w:ascii="Times New Roman" w:hAnsi="Times New Roman" w:cs="Times New Roman"/>
-          <w:sz w:val="24"/>
-          <w:szCs w:val="24"/>
-        </w:rPr>
-        <w:t>o</w:t>
-      </w:r>
-      <w:r>
-        <w:rPr>
-          <w:rFonts w:ascii="Times New Roman" w:hAnsi="Times New Roman" w:cs="Times New Roman"/>
-          <w:sz w:val="24"/>
-          <w:szCs w:val="24"/>
-        </w:rPr>
-        <w:t>rously compare both WRTDS and GAMs and further evaluations with alternative datasets should be made to compare with our results. Although both models provided similar information, the results from either reveal interes</w:t>
+        <w:t>Although both models provided similar information, the results from either reveal interes</w:t>
       </w:r>
       <w:r>
         <w:rPr>
@@ -15270,16 +15287,7 @@
           <w:sz w:val="24"/>
           <w:szCs w:val="24"/>
         </w:rPr>
-        <w:t xml:space="preserve">Although we have quantitatively compared each method to inform decision-making, choosing a technique should also consider alternative products, characteristics of the dataset, questions of interest, and specifics of the study system. Accordingly, the results herein provide a description of WRTDS and GAMs to support the use of either model in a </w:t>
-      </w:r>
-      <w:r>
-        <w:rPr>
-          <w:rFonts w:ascii="Times New Roman" w:hAnsi="Times New Roman" w:cs="Times New Roman"/>
-          <w:sz w:val="24"/>
-          <w:szCs w:val="24"/>
-        </w:rPr>
-        <w:lastRenderedPageBreak/>
-        <w:t>broader context for</w:t>
+        <w:t>Although we have quantitatively compared each method to inform decision-making, choosing a technique should also consider alternative products, characteristics of the dataset, questions of interest, and specifics of the study system. Accordingly, the results herein provide a description of WRTDS and GAMs to support the use of either model in a broader context for</w:t>
       </w:r>
       <w:r>
         <w:rPr>
@@ -15377,6 +15385,7 @@
           <w:sz w:val="24"/>
           <w:szCs w:val="24"/>
         </w:rPr>
+        <w:lastRenderedPageBreak/>
         <w:t>Appendix S1</w:t>
       </w:r>
       <w:r>
@@ -17201,16 +17210,7 @@
           <w:sz w:val="24"/>
           <w:szCs w:val="24"/>
         </w:rPr>
-        <w:t xml:space="preserve">M., 2014. Large biases in regression-based constituent flux estimates: causes and </w:t>
-      </w:r>
-      <w:r>
-        <w:rPr>
-          <w:rFonts w:ascii="Times New Roman" w:hAnsi="Times New Roman" w:cs="Times New Roman"/>
-          <w:sz w:val="24"/>
-          <w:szCs w:val="24"/>
-        </w:rPr>
-        <w:lastRenderedPageBreak/>
-        <w:t xml:space="preserve">diagnostic tools. </w:t>
+        <w:t xml:space="preserve">M., 2014. Large biases in regression-based constituent flux estimates: causes and diagnostic tools. </w:t>
       </w:r>
       <w:r>
         <w:rPr>
@@ -17451,7 +17451,16 @@
           <w:sz w:val="24"/>
           <w:szCs w:val="24"/>
         </w:rPr>
-        <w:t xml:space="preserve"> Trends (EGRET) and </w:t>
+        <w:t xml:space="preserve"> Trends </w:t>
+      </w:r>
+      <w:r>
+        <w:rPr>
+          <w:rFonts w:ascii="Times New Roman" w:hAnsi="Times New Roman" w:cs="Times New Roman"/>
+          <w:sz w:val="24"/>
+          <w:szCs w:val="24"/>
+        </w:rPr>
+        <w:lastRenderedPageBreak/>
+        <w:t xml:space="preserve">(EGRET) and </w:t>
       </w:r>
       <w:proofErr w:type="spellStart"/>
       <w:r>
@@ -17735,95 +17744,6 @@
     <w:p>
       <w:pPr>
         <w:spacing w:after="0" w:line="240" w:lineRule="auto"/>
-        <w:ind w:left="720" w:hanging="720"/>
-        <w:rPr>
-          <w:rFonts w:ascii="Times New Roman" w:hAnsi="Times New Roman" w:cs="Times New Roman"/>
-          <w:sz w:val="24"/>
-          <w:szCs w:val="24"/>
-        </w:rPr>
-      </w:pPr>
-      <w:r>
-        <w:rPr>
-          <w:rFonts w:ascii="Times New Roman" w:hAnsi="Times New Roman" w:cs="Times New Roman"/>
-          <w:sz w:val="24"/>
-          <w:szCs w:val="24"/>
-        </w:rPr>
-        <w:t xml:space="preserve">Jordan, T. E., D. E. Weller, and D. L. </w:t>
-      </w:r>
-      <w:proofErr w:type="spellStart"/>
-      <w:r>
-        <w:rPr>
-          <w:rFonts w:ascii="Times New Roman" w:hAnsi="Times New Roman" w:cs="Times New Roman"/>
-          <w:sz w:val="24"/>
-          <w:szCs w:val="24"/>
-        </w:rPr>
-        <w:t>Correll</w:t>
-      </w:r>
-      <w:proofErr w:type="spellEnd"/>
-      <w:r>
-        <w:rPr>
-          <w:rFonts w:ascii="Times New Roman" w:hAnsi="Times New Roman" w:cs="Times New Roman"/>
-          <w:sz w:val="24"/>
-          <w:szCs w:val="24"/>
-        </w:rPr>
-        <w:t>,</w:t>
-      </w:r>
-      <w:r>
-        <w:rPr>
-          <w:rFonts w:ascii="Times New Roman" w:hAnsi="Times New Roman" w:cs="Times New Roman"/>
-          <w:sz w:val="24"/>
-          <w:szCs w:val="24"/>
-        </w:rPr>
-        <w:t xml:space="preserve"> 2003. Sources of nutrient inputs to the Patuxent</w:t>
-      </w:r>
-      <w:r>
-        <w:rPr>
-          <w:rFonts w:ascii="Times New Roman" w:hAnsi="Times New Roman" w:cs="Times New Roman"/>
-          <w:sz w:val="24"/>
-          <w:szCs w:val="24"/>
-        </w:rPr>
-        <w:t xml:space="preserve"> </w:t>
-      </w:r>
-      <w:r>
-        <w:rPr>
-          <w:rFonts w:ascii="Times New Roman" w:hAnsi="Times New Roman" w:cs="Times New Roman"/>
-          <w:sz w:val="24"/>
-          <w:szCs w:val="24"/>
-        </w:rPr>
-        <w:t xml:space="preserve">River estuary. </w:t>
-      </w:r>
-      <w:r>
-        <w:rPr>
-          <w:rFonts w:ascii="Times New Roman" w:hAnsi="Times New Roman" w:cs="Times New Roman"/>
-          <w:i/>
-          <w:sz w:val="24"/>
-          <w:szCs w:val="24"/>
-        </w:rPr>
-        <w:t>Estuaries and Coasts</w:t>
-      </w:r>
-      <w:r>
-        <w:rPr>
-          <w:rFonts w:ascii="Times New Roman" w:hAnsi="Times New Roman" w:cs="Times New Roman"/>
-          <w:sz w:val="24"/>
-          <w:szCs w:val="24"/>
-        </w:rPr>
-        <w:t xml:space="preserve"> 26(2A):226–243.</w:t>
-      </w:r>
-    </w:p>
-    <w:p>
-      <w:pPr>
-        <w:spacing w:after="0" w:line="240" w:lineRule="auto"/>
-        <w:ind w:left="720" w:hanging="720"/>
-        <w:rPr>
-          <w:rFonts w:ascii="Times New Roman" w:hAnsi="Times New Roman" w:cs="Times New Roman"/>
-          <w:sz w:val="24"/>
-          <w:szCs w:val="24"/>
-        </w:rPr>
-      </w:pPr>
-    </w:p>
-    <w:p>
-      <w:pPr>
-        <w:spacing w:after="0" w:line="240" w:lineRule="auto"/>
         <w:ind w:left="630" w:hanging="630"/>
         <w:rPr>
           <w:rFonts w:ascii="Times New Roman" w:hAnsi="Times New Roman" w:cs="Times New Roman"/>
@@ -18414,16 +18334,7 @@
           <w:sz w:val="24"/>
           <w:szCs w:val="24"/>
         </w:rPr>
-        <w:t xml:space="preserve">W., 1995. Coastal marine eutrophication: A definition, social causes, and future </w:t>
-      </w:r>
-      <w:r>
-        <w:rPr>
-          <w:rFonts w:ascii="Times New Roman" w:hAnsi="Times New Roman" w:cs="Times New Roman"/>
-          <w:sz w:val="24"/>
-          <w:szCs w:val="24"/>
-        </w:rPr>
-        <w:lastRenderedPageBreak/>
-        <w:t xml:space="preserve">concerns. </w:t>
+        <w:t xml:space="preserve">W., 1995. Coastal marine eutrophication: A definition, social causes, and future concerns. </w:t>
       </w:r>
       <w:r>
         <w:rPr>
@@ -19487,17 +19398,7 @@
           <w:sz w:val="24"/>
           <w:szCs w:val="24"/>
         </w:rPr>
-        <w:t>31(6):1</w:t>
-      </w:r>
-      <w:bookmarkStart w:id="0" w:name="_GoBack"/>
-      <w:bookmarkEnd w:id="0"/>
-      <w:r>
-        <w:rPr>
-          <w:rFonts w:ascii="Times New Roman" w:hAnsi="Times New Roman" w:cs="Times New Roman"/>
-          <w:sz w:val="24"/>
-          <w:szCs w:val="24"/>
-        </w:rPr>
-        <w:t>021–1037.</w:t>
+        <w:t>31(6):1021–1037.</w:t>
       </w:r>
     </w:p>
     <w:p>
@@ -19572,6 +19473,87 @@
           <w:sz w:val="24"/>
           <w:szCs w:val="24"/>
         </w:rPr>
+        <w:t xml:space="preserve">USGS (US Geological Survey), 2015. Water Quality Loads and Trends at </w:t>
+      </w:r>
+      <w:proofErr w:type="spellStart"/>
+      <w:r>
+        <w:rPr>
+          <w:rFonts w:ascii="Times New Roman" w:hAnsi="Times New Roman" w:cs="Times New Roman"/>
+          <w:sz w:val="24"/>
+          <w:szCs w:val="24"/>
+        </w:rPr>
+        <w:t>Nontidal</w:t>
+      </w:r>
+      <w:proofErr w:type="spellEnd"/>
+      <w:r>
+        <w:rPr>
+          <w:rFonts w:ascii="Times New Roman" w:hAnsi="Times New Roman" w:cs="Times New Roman"/>
+          <w:sz w:val="24"/>
+          <w:szCs w:val="24"/>
+        </w:rPr>
+        <w:t xml:space="preserve"> Monitoring</w:t>
+      </w:r>
+      <w:r>
+        <w:rPr>
+          <w:rFonts w:ascii="Times New Roman" w:hAnsi="Times New Roman" w:cs="Times New Roman"/>
+          <w:sz w:val="24"/>
+          <w:szCs w:val="24"/>
+        </w:rPr>
+        <w:t xml:space="preserve"> </w:t>
+      </w:r>
+      <w:r>
+        <w:rPr>
+          <w:rFonts w:ascii="Times New Roman" w:hAnsi="Times New Roman" w:cs="Times New Roman"/>
+          <w:sz w:val="24"/>
+          <w:szCs w:val="24"/>
+        </w:rPr>
+        <w:t>Stations in the Chesapeake Bay Watershed. http://cbrim.er</w:t>
+      </w:r>
+      <w:r>
+        <w:rPr>
+          <w:rFonts w:ascii="Times New Roman" w:hAnsi="Times New Roman" w:cs="Times New Roman"/>
+          <w:sz w:val="24"/>
+          <w:szCs w:val="24"/>
+        </w:rPr>
+        <w:t xml:space="preserve">.usgs.gov/. (Accessed November, </w:t>
+      </w:r>
+      <w:r>
+        <w:rPr>
+          <w:rFonts w:ascii="Times New Roman" w:hAnsi="Times New Roman" w:cs="Times New Roman"/>
+          <w:sz w:val="24"/>
+          <w:szCs w:val="24"/>
+        </w:rPr>
+        <w:t>2015)</w:t>
+      </w:r>
+    </w:p>
+    <w:p>
+      <w:pPr>
+        <w:spacing w:after="0" w:line="240" w:lineRule="auto"/>
+        <w:ind w:left="720" w:hanging="720"/>
+        <w:rPr>
+          <w:rFonts w:ascii="Times New Roman" w:hAnsi="Times New Roman" w:cs="Times New Roman"/>
+          <w:sz w:val="24"/>
+          <w:szCs w:val="24"/>
+        </w:rPr>
+      </w:pPr>
+    </w:p>
+    <w:p>
+      <w:pPr>
+        <w:spacing w:after="0" w:line="240" w:lineRule="auto"/>
+        <w:ind w:left="720" w:hanging="720"/>
+        <w:rPr>
+          <w:rFonts w:ascii="Times New Roman" w:hAnsi="Times New Roman" w:cs="Times New Roman"/>
+          <w:sz w:val="24"/>
+          <w:szCs w:val="24"/>
+        </w:rPr>
+      </w:pPr>
+      <w:r>
+        <w:rPr>
+          <w:rFonts w:ascii="Times New Roman" w:hAnsi="Times New Roman" w:cs="Times New Roman"/>
+          <w:sz w:val="24"/>
+          <w:szCs w:val="24"/>
+        </w:rPr>
+        <w:lastRenderedPageBreak/>
         <w:t>Wood, S.</w:t>
       </w:r>
       <w:r>
@@ -47523,10 +47505,10 @@
                 <w:szCs w:val="24"/>
               </w:rPr>
               <w:object w:dxaOrig="639" w:dyaOrig="400" w14:anchorId="7C8D8D1C">
-                <v:shape id="_x0000_i1050" type="#_x0000_t75" style="width:32.25pt;height:20.25pt" o:ole="">
+                <v:shape id="_x0000_i1050" type="#_x0000_t75" style="width:32.65pt;height:20.1pt" o:ole="">
                   <v:imagedata r:id="rId62" o:title=""/>
                 </v:shape>
-                <o:OLEObject Type="Embed" ProgID="Equation.3" ShapeID="_x0000_i1050" DrawAspect="Content" ObjectID="_1529240977" r:id="rId63"/>
+                <o:OLEObject Type="Embed" ProgID="Equation.3" ShapeID="_x0000_i1050" DrawAspect="Content" ObjectID="_1529246195" r:id="rId63"/>
               </w:object>
             </w:r>
             <w:r>
@@ -47642,10 +47624,10 @@
                 <w:szCs w:val="24"/>
               </w:rPr>
               <w:object w:dxaOrig="600" w:dyaOrig="400" w14:anchorId="5D6B5A4A">
-                <v:shape id="_x0000_i1051" type="#_x0000_t75" style="width:30pt;height:20.25pt" o:ole="">
+                <v:shape id="_x0000_i1051" type="#_x0000_t75" style="width:30.15pt;height:20.1pt" o:ole="">
                   <v:imagedata r:id="rId51" o:title=""/>
                 </v:shape>
-                <o:OLEObject Type="Embed" ProgID="Equation.3" ShapeID="_x0000_i1051" DrawAspect="Content" ObjectID="_1529240978" r:id="rId64"/>
+                <o:OLEObject Type="Embed" ProgID="Equation.3" ShapeID="_x0000_i1051" DrawAspect="Content" ObjectID="_1529246196" r:id="rId64"/>
               </w:object>
             </w:r>
             <w:r>
@@ -47797,10 +47779,10 @@
                 <w:szCs w:val="24"/>
               </w:rPr>
               <w:object w:dxaOrig="639" w:dyaOrig="400" w14:anchorId="7A73B11B">
-                <v:shape id="_x0000_i1052" type="#_x0000_t75" style="width:32.25pt;height:20.25pt" o:ole="">
+                <v:shape id="_x0000_i1052" type="#_x0000_t75" style="width:32.65pt;height:20.1pt" o:ole="">
                   <v:imagedata r:id="rId65" o:title=""/>
                 </v:shape>
-                <o:OLEObject Type="Embed" ProgID="Equation.3" ShapeID="_x0000_i1052" DrawAspect="Content" ObjectID="_1529240979" r:id="rId66"/>
+                <o:OLEObject Type="Embed" ProgID="Equation.3" ShapeID="_x0000_i1052" DrawAspect="Content" ObjectID="_1529246197" r:id="rId66"/>
               </w:object>
             </w:r>
           </w:p>
@@ -47886,10 +47868,10 @@
                 <w:szCs w:val="24"/>
               </w:rPr>
               <w:object w:dxaOrig="600" w:dyaOrig="400" w14:anchorId="435E4C0C">
-                <v:shape id="_x0000_i1053" type="#_x0000_t75" style="width:30pt;height:20.25pt" o:ole="">
+                <v:shape id="_x0000_i1053" type="#_x0000_t75" style="width:30.15pt;height:20.1pt" o:ole="">
                   <v:imagedata r:id="rId51" o:title=""/>
                 </v:shape>
-                <o:OLEObject Type="Embed" ProgID="Equation.3" ShapeID="_x0000_i1053" DrawAspect="Content" ObjectID="_1529240980" r:id="rId67"/>
+                <o:OLEObject Type="Embed" ProgID="Equation.3" ShapeID="_x0000_i1053" DrawAspect="Content" ObjectID="_1529246198" r:id="rId67"/>
               </w:object>
             </w:r>
           </w:p>
@@ -51066,15 +51048,17 @@
           <w:sz w:val="24"/>
           <w:szCs w:val="24"/>
         </w:rPr>
-        <w:t xml:space="preserve">and GAM </w:t>
-      </w:r>
-      <w:r>
-        <w:rPr>
-          <w:rFonts w:ascii="Times New Roman" w:hAnsi="Times New Roman" w:cs="Times New Roman"/>
-          <w:sz w:val="24"/>
-          <w:szCs w:val="24"/>
-        </w:rPr>
-        <w:t xml:space="preserve">models for each time series to illustrate the simulated relationships between flow and </w:t>
+        <w:t>models and GAM</w:t>
+      </w:r>
+      <w:bookmarkStart w:id="0" w:name="_GoBack"/>
+      <w:bookmarkEnd w:id="0"/>
+      <w:r>
+        <w:rPr>
+          <w:rFonts w:ascii="Times New Roman" w:hAnsi="Times New Roman" w:cs="Times New Roman"/>
+          <w:sz w:val="24"/>
+          <w:szCs w:val="24"/>
+        </w:rPr>
+        <w:t xml:space="preserve">s for each time series to illustrate the simulated relationships between flow and </w:t>
       </w:r>
       <w:proofErr w:type="spellStart"/>
       <w:r>
@@ -52071,7 +52055,7 @@
 </file>
 
 <file path=customXml/itemProps1.xml><?xml version="1.0" encoding="utf-8"?>
-<ds:datastoreItem xmlns:ds="http://schemas.openxmlformats.org/officeDocument/2006/customXml" ds:itemID="{7AE394ED-2DD9-4C33-BB48-0556FFDC8C5E}">
+<ds:datastoreItem xmlns:ds="http://schemas.openxmlformats.org/officeDocument/2006/customXml" ds:itemID="{CE2B006B-3EFC-4E19-887F-DF03ACE43E14}">
   <ds:schemaRefs>
     <ds:schemaRef ds:uri="http://schemas.openxmlformats.org/officeDocument/2006/bibliography"/>
   </ds:schemaRefs>

</xml_diff>

<commit_message>
redux resubmitted to JAWRA
</commit_message>
<xml_diff>
--- a/word/Beck_and_Murphy_manu.docx
+++ b/word/Beck_and_Murphy_manu.docx
@@ -562,7 +562,23 @@
           <w:sz w:val="24"/>
           <w:szCs w:val="24"/>
         </w:rPr>
-        <w:t>Two statistical approaches, weighted regression on time, discharge, and season (WRTDS) and generalized additive models (GAMs), have recently been used to evaluate long-term water quality trends in estuari</w:t>
+        <w:t xml:space="preserve">Two statistical approaches, weighted regression on time, discharge, and season (WRTDS) and generalized additive models (GAMs), have recently </w:t>
+      </w:r>
+      <w:r>
+        <w:rPr>
+          <w:rFonts w:ascii="Times New Roman" w:hAnsi="Times New Roman" w:cs="Times New Roman"/>
+          <w:sz w:val="24"/>
+          <w:szCs w:val="24"/>
+        </w:rPr>
+        <w:t xml:space="preserve">been used to evaluate </w:t>
+      </w:r>
+      <w:r>
+        <w:rPr>
+          <w:rFonts w:ascii="Times New Roman" w:hAnsi="Times New Roman" w:cs="Times New Roman"/>
+          <w:sz w:val="24"/>
+          <w:szCs w:val="24"/>
+        </w:rPr>
+        <w:t>water quality trends in estuari</w:t>
       </w:r>
       <w:r>
         <w:rPr>
@@ -654,7 +670,49 @@
           <w:sz w:val="24"/>
           <w:szCs w:val="24"/>
         </w:rPr>
-        <w:t>) in the Patuxent River Estuary, a well-studied tributary to Chesapeake Bay. Empirical descriptions of each model were based on predictive performance against the observed data and ability to reproduce flow-normalized trends with simulated data. For all examples, between-model differences were apparent but minor</w:t>
+        <w:t xml:space="preserve">) </w:t>
+      </w:r>
+      <w:r>
+        <w:rPr>
+          <w:rFonts w:ascii="Times New Roman" w:hAnsi="Times New Roman" w:cs="Times New Roman"/>
+          <w:sz w:val="24"/>
+          <w:szCs w:val="24"/>
+        </w:rPr>
+        <w:t>in the Patuxent River Estuary</w:t>
+      </w:r>
+      <w:r>
+        <w:rPr>
+          <w:rFonts w:ascii="Times New Roman" w:hAnsi="Times New Roman" w:cs="Times New Roman"/>
+          <w:sz w:val="24"/>
+          <w:szCs w:val="24"/>
+        </w:rPr>
+        <w:t>. Empirical descript</w:t>
+      </w:r>
+      <w:bookmarkStart w:id="0" w:name="_GoBack"/>
+      <w:bookmarkEnd w:id="0"/>
+      <w:r>
+        <w:rPr>
+          <w:rFonts w:ascii="Times New Roman" w:hAnsi="Times New Roman" w:cs="Times New Roman"/>
+          <w:sz w:val="24"/>
+          <w:szCs w:val="24"/>
+        </w:rPr>
+        <w:t xml:space="preserve">ions of each model were based on predictive performance against the observed data and ability to reproduce flow-normalized trends with simulated data. </w:t>
+      </w:r>
+      <w:r>
+        <w:rPr>
+          <w:rFonts w:ascii="Times New Roman" w:hAnsi="Times New Roman" w:cs="Times New Roman"/>
+          <w:sz w:val="24"/>
+          <w:szCs w:val="24"/>
+        </w:rPr>
+        <w:t>B</w:t>
+      </w:r>
+      <w:r>
+        <w:rPr>
+          <w:rFonts w:ascii="Times New Roman" w:hAnsi="Times New Roman" w:cs="Times New Roman"/>
+          <w:sz w:val="24"/>
+          <w:szCs w:val="24"/>
+        </w:rPr>
+        <w:t>etween-model differences were apparent but minor</w:t>
       </w:r>
       <w:r>
         <w:rPr>
@@ -670,7 +728,31 @@
           <w:sz w:val="24"/>
           <w:szCs w:val="24"/>
         </w:rPr>
-        <w:t xml:space="preserve">both models had comparable abilities to remove flow effects from simulated time series of </w:t>
+        <w:t>both models had comparable abilities to remove flow effec</w:t>
+      </w:r>
+      <w:r>
+        <w:rPr>
+          <w:rFonts w:ascii="Times New Roman" w:hAnsi="Times New Roman" w:cs="Times New Roman"/>
+          <w:sz w:val="24"/>
+          <w:szCs w:val="24"/>
+        </w:rPr>
+        <w:t>ts from simulated time series</w:t>
+      </w:r>
+      <w:r>
+        <w:rPr>
+          <w:rFonts w:ascii="Times New Roman" w:hAnsi="Times New Roman" w:cs="Times New Roman"/>
+          <w:sz w:val="24"/>
+          <w:szCs w:val="24"/>
+        </w:rPr>
+        <w:t>. Trends from each model revealed</w:t>
+      </w:r>
+      <w:r>
+        <w:rPr>
+          <w:rFonts w:ascii="Times New Roman" w:hAnsi="Times New Roman" w:cs="Times New Roman"/>
+          <w:sz w:val="24"/>
+          <w:szCs w:val="24"/>
+        </w:rPr>
+        <w:t xml:space="preserve"> distinct </w:t>
       </w:r>
       <w:proofErr w:type="spellStart"/>
       <w:r>
@@ -679,7 +761,15 @@
           <w:sz w:val="24"/>
           <w:szCs w:val="24"/>
         </w:rPr>
-        <w:t>chl</w:t>
+        <w:t>m</w:t>
+      </w:r>
+      <w:r>
+        <w:rPr>
+          <w:rFonts w:ascii="Times New Roman" w:hAnsi="Times New Roman" w:cs="Times New Roman"/>
+          <w:sz w:val="24"/>
+          <w:szCs w:val="24"/>
+        </w:rPr>
+        <w:t>ainstem</w:t>
       </w:r>
       <w:proofErr w:type="spellEnd"/>
       <w:r>
@@ -688,87 +778,7 @@
           <w:sz w:val="24"/>
           <w:szCs w:val="24"/>
         </w:rPr>
-        <w:t>-</w:t>
-      </w:r>
-      <w:r>
-        <w:rPr>
-          <w:rFonts w:ascii="Times New Roman" w:hAnsi="Times New Roman" w:cs="Times New Roman"/>
-          <w:i/>
-          <w:sz w:val="24"/>
-          <w:szCs w:val="24"/>
-        </w:rPr>
-        <w:t>a</w:t>
-      </w:r>
-      <w:r>
-        <w:rPr>
-          <w:rFonts w:ascii="Times New Roman" w:hAnsi="Times New Roman" w:cs="Times New Roman"/>
-          <w:sz w:val="24"/>
-          <w:szCs w:val="24"/>
-        </w:rPr>
-        <w:t xml:space="preserve">. Trends from each model revealed distinct differences in temporal variation in </w:t>
-      </w:r>
-      <w:proofErr w:type="spellStart"/>
-      <w:r>
-        <w:rPr>
-          <w:rFonts w:ascii="Times New Roman" w:hAnsi="Times New Roman" w:cs="Times New Roman"/>
-          <w:sz w:val="24"/>
-          <w:szCs w:val="24"/>
-        </w:rPr>
-        <w:t>chl</w:t>
-      </w:r>
-      <w:proofErr w:type="spellEnd"/>
-      <w:r>
-        <w:rPr>
-          <w:rFonts w:ascii="Times New Roman" w:hAnsi="Times New Roman" w:cs="Times New Roman"/>
-          <w:sz w:val="24"/>
-          <w:szCs w:val="24"/>
-        </w:rPr>
-        <w:t>-</w:t>
-      </w:r>
-      <w:proofErr w:type="gramStart"/>
-      <w:r>
-        <w:rPr>
-          <w:rFonts w:ascii="Times New Roman" w:hAnsi="Times New Roman" w:cs="Times New Roman"/>
-          <w:i/>
-          <w:sz w:val="24"/>
-          <w:szCs w:val="24"/>
-        </w:rPr>
-        <w:t>a</w:t>
-      </w:r>
-      <w:r>
-        <w:rPr>
-          <w:rFonts w:ascii="Times New Roman" w:hAnsi="Times New Roman" w:cs="Times New Roman"/>
-          <w:sz w:val="24"/>
-          <w:szCs w:val="24"/>
-        </w:rPr>
-        <w:t xml:space="preserve"> from</w:t>
-      </w:r>
-      <w:proofErr w:type="gramEnd"/>
-      <w:r>
-        <w:rPr>
-          <w:rFonts w:ascii="Times New Roman" w:hAnsi="Times New Roman" w:cs="Times New Roman"/>
-          <w:sz w:val="24"/>
-          <w:szCs w:val="24"/>
-        </w:rPr>
-        <w:t xml:space="preserve"> the upper to lower estuary. </w:t>
-      </w:r>
-      <w:proofErr w:type="spellStart"/>
-      <w:r>
-        <w:rPr>
-          <w:rFonts w:ascii="Times New Roman" w:hAnsi="Times New Roman" w:cs="Times New Roman"/>
-          <w:sz w:val="24"/>
-          <w:szCs w:val="24"/>
-        </w:rPr>
-        <w:t>Mainstem</w:t>
-      </w:r>
-      <w:proofErr w:type="spellEnd"/>
-      <w:r>
-        <w:rPr>
-          <w:rFonts w:ascii="Times New Roman" w:hAnsi="Times New Roman" w:cs="Times New Roman"/>
-          <w:sz w:val="24"/>
-          <w:szCs w:val="24"/>
-        </w:rPr>
-        <w:t xml:space="preserve"> influences of the Chesapeake Bay were apparent with both models predicting a roughly 65% increase in </w:t>
+        <w:t xml:space="preserve"> influences of the Chesapeake Bay with both models predicting a roughly 65% increase in </w:t>
       </w:r>
       <w:proofErr w:type="spellStart"/>
       <w:r>
@@ -2359,15 +2369,7 @@
           <w:sz w:val="24"/>
           <w:szCs w:val="24"/>
         </w:rPr>
-        <w:t xml:space="preserve">51% wooded, 35% developed, 9% cropland, and 5% pasture/hay </w:t>
-      </w:r>
-      <w:r>
-        <w:rPr>
-          <w:rFonts w:ascii="Times New Roman" w:hAnsi="Times New Roman" w:cs="Times New Roman"/>
-          <w:sz w:val="24"/>
-          <w:szCs w:val="24"/>
-        </w:rPr>
-        <w:t>(USEPA 2010</w:t>
+        <w:t>51% wooded, 35% developed, 9% cropland, and 5% pasture/hay (USEPA 2010</w:t>
       </w:r>
       <w:r>
         <w:rPr>
@@ -3575,7 +3577,7 @@
           <v:shape id="_x0000_i1025" type="#_x0000_t75" style="width:4in;height:18.4pt" o:ole="">
             <v:imagedata r:id="rId12" o:title=""/>
           </v:shape>
-          <o:OLEObject Type="Embed" ProgID="Equation.3" ShapeID="_x0000_i1025" DrawAspect="Content" ObjectID="_1529246170" r:id="rId13"/>
+          <o:OLEObject Type="Embed" ProgID="Equation.3" ShapeID="_x0000_i1025" DrawAspect="Content" ObjectID="_1529247112" r:id="rId13"/>
         </w:object>
       </w:r>
       <w:r>
@@ -5070,7 +5072,7 @@
           <v:shape id="_x0000_i1026" type="#_x0000_t75" style="width:148.2pt;height:51.9pt" o:ole="">
             <v:imagedata r:id="rId14" o:title=""/>
           </v:shape>
-          <o:OLEObject Type="Embed" ProgID="Equation.3" ShapeID="_x0000_i1026" DrawAspect="Content" ObjectID="_1529246171" r:id="rId15"/>
+          <o:OLEObject Type="Embed" ProgID="Equation.3" ShapeID="_x0000_i1026" DrawAspect="Content" ObjectID="_1529247113" r:id="rId15"/>
         </w:object>
       </w:r>
       <w:r>
@@ -5217,7 +5219,7 @@
           <v:shape id="_x0000_i1027" type="#_x0000_t75" style="width:22.6pt;height:20.1pt" o:ole="">
             <v:imagedata r:id="rId16" o:title=""/>
           </v:shape>
-          <o:OLEObject Type="Embed" ProgID="Equation.3" ShapeID="_x0000_i1027" DrawAspect="Content" ObjectID="_1529246172" r:id="rId17"/>
+          <o:OLEObject Type="Embed" ProgID="Equation.3" ShapeID="_x0000_i1027" DrawAspect="Content" ObjectID="_1529247114" r:id="rId17"/>
         </w:object>
       </w:r>
       <w:r>
@@ -5324,7 +5326,7 @@
           <v:shape id="_x0000_i1028" type="#_x0000_t75" style="width:193.4pt;height:51.9pt" o:ole="">
             <v:imagedata r:id="rId18" o:title=""/>
           </v:shape>
-          <o:OLEObject Type="Embed" ProgID="Equation.3" ShapeID="_x0000_i1028" DrawAspect="Content" ObjectID="_1529246173" r:id="rId19"/>
+          <o:OLEObject Type="Embed" ProgID="Equation.3" ShapeID="_x0000_i1028" DrawAspect="Content" ObjectID="_1529247115" r:id="rId19"/>
         </w:object>
       </w:r>
       <w:r>
@@ -5407,7 +5409,7 @@
           <v:shape id="_x0000_i1029" type="#_x0000_t75" style="width:47.7pt;height:21.75pt" o:ole="">
             <v:imagedata r:id="rId20" o:title=""/>
           </v:shape>
-          <o:OLEObject Type="Embed" ProgID="Equation.3" ShapeID="_x0000_i1029" DrawAspect="Content" ObjectID="_1529246174" r:id="rId21"/>
+          <o:OLEObject Type="Embed" ProgID="Equation.3" ShapeID="_x0000_i1029" DrawAspect="Content" ObjectID="_1529247116" r:id="rId21"/>
         </w:object>
       </w:r>
       <w:r>
@@ -5442,7 +5444,7 @@
           <v:shape id="_x0000_i1030" type="#_x0000_t75" style="width:41.85pt;height:21.75pt" o:ole="">
             <v:imagedata r:id="rId22" o:title=""/>
           </v:shape>
-          <o:OLEObject Type="Embed" ProgID="Equation.3" ShapeID="_x0000_i1030" DrawAspect="Content" ObjectID="_1529246175" r:id="rId23"/>
+          <o:OLEObject Type="Embed" ProgID="Equation.3" ShapeID="_x0000_i1030" DrawAspect="Content" ObjectID="_1529247117" r:id="rId23"/>
         </w:object>
       </w:r>
       <w:r>
@@ -5511,7 +5513,7 @@
           <v:shape id="_x0000_i1031" type="#_x0000_t75" style="width:179.15pt;height:67.8pt" o:ole="">
             <v:imagedata r:id="rId24" o:title=""/>
           </v:shape>
-          <o:OLEObject Type="Embed" ProgID="Equation.3" ShapeID="_x0000_i1031" DrawAspect="Content" ObjectID="_1529246176" r:id="rId25"/>
+          <o:OLEObject Type="Embed" ProgID="Equation.3" ShapeID="_x0000_i1031" DrawAspect="Content" ObjectID="_1529247118" r:id="rId25"/>
         </w:object>
       </w:r>
       <w:r>
@@ -6390,7 +6392,7 @@
           <v:shape id="_x0000_i1032" type="#_x0000_t75" style="width:112.2pt;height:19.25pt" o:ole="">
             <v:imagedata r:id="rId26" o:title=""/>
           </v:shape>
-          <o:OLEObject Type="Embed" ProgID="Equation.3" ShapeID="_x0000_i1032" DrawAspect="Content" ObjectID="_1529246177" r:id="rId27"/>
+          <o:OLEObject Type="Embed" ProgID="Equation.3" ShapeID="_x0000_i1032" DrawAspect="Content" ObjectID="_1529247119" r:id="rId27"/>
         </w:object>
       </w:r>
       <w:r>
@@ -6948,7 +6950,7 @@
           <v:shape id="_x0000_i1033" type="#_x0000_t75" style="width:25.1pt;height:20.1pt" o:ole="">
             <v:imagedata r:id="rId28" o:title=""/>
           </v:shape>
-          <o:OLEObject Type="Embed" ProgID="Equation.3" ShapeID="_x0000_i1033" DrawAspect="Content" ObjectID="_1529246178" r:id="rId29"/>
+          <o:OLEObject Type="Embed" ProgID="Equation.3" ShapeID="_x0000_i1033" DrawAspect="Content" ObjectID="_1529247120" r:id="rId29"/>
         </w:object>
       </w:r>
       <w:r>
@@ -6986,7 +6988,7 @@
           <v:shape id="_x0000_i1034" type="#_x0000_t75" style="width:27.65pt;height:19.25pt" o:ole="">
             <v:imagedata r:id="rId30" o:title=""/>
           </v:shape>
-          <o:OLEObject Type="Embed" ProgID="Equation.3" ShapeID="_x0000_i1034" DrawAspect="Content" ObjectID="_1529246179" r:id="rId31"/>
+          <o:OLEObject Type="Embed" ProgID="Equation.3" ShapeID="_x0000_i1034" DrawAspect="Content" ObjectID="_1529247121" r:id="rId31"/>
         </w:object>
       </w:r>
       <w:r>
@@ -7083,7 +7085,7 @@
           <v:shape id="_x0000_i1035" type="#_x0000_t75" style="width:34.35pt;height:20.1pt" o:ole="">
             <v:imagedata r:id="rId32" o:title=""/>
           </v:shape>
-          <o:OLEObject Type="Embed" ProgID="Equation.3" ShapeID="_x0000_i1035" DrawAspect="Content" ObjectID="_1529246180" r:id="rId33"/>
+          <o:OLEObject Type="Embed" ProgID="Equation.3" ShapeID="_x0000_i1035" DrawAspect="Content" ObjectID="_1529247122" r:id="rId33"/>
         </w:object>
       </w:r>
       <w:r>
@@ -7148,7 +7150,7 @@
           <v:shape id="_x0000_i1036" type="#_x0000_t75" style="width:32.65pt;height:19.25pt" o:ole="">
             <v:imagedata r:id="rId34" o:title=""/>
           </v:shape>
-          <o:OLEObject Type="Embed" ProgID="Equation.3" ShapeID="_x0000_i1036" DrawAspect="Content" ObjectID="_1529246181" r:id="rId35"/>
+          <o:OLEObject Type="Embed" ProgID="Equation.3" ShapeID="_x0000_i1036" DrawAspect="Content" ObjectID="_1529247123" r:id="rId35"/>
         </w:object>
       </w:r>
       <w:r>
@@ -7255,7 +7257,7 @@
           <v:shape id="_x0000_i1037" type="#_x0000_t75" style="width:149pt;height:21.75pt" o:ole="">
             <v:imagedata r:id="rId36" o:title=""/>
           </v:shape>
-          <o:OLEObject Type="Embed" ProgID="Equation.3" ShapeID="_x0000_i1037" DrawAspect="Content" ObjectID="_1529246182" r:id="rId37"/>
+          <o:OLEObject Type="Embed" ProgID="Equation.3" ShapeID="_x0000_i1037" DrawAspect="Content" ObjectID="_1529247124" r:id="rId37"/>
         </w:object>
       </w:r>
       <w:r>
@@ -7308,7 +7310,7 @@
           <v:shape id="_x0000_i1038" type="#_x0000_t75" style="width:152.35pt;height:22.6pt" o:ole="">
             <v:imagedata r:id="rId38" o:title=""/>
           </v:shape>
-          <o:OLEObject Type="Embed" ProgID="Equation.3" ShapeID="_x0000_i1038" DrawAspect="Content" ObjectID="_1529246183" r:id="rId39"/>
+          <o:OLEObject Type="Embed" ProgID="Equation.3" ShapeID="_x0000_i1038" DrawAspect="Content" ObjectID="_1529247125" r:id="rId39"/>
         </w:object>
       </w:r>
       <w:r>
@@ -7359,7 +7361,7 @@
           <v:shape id="_x0000_i1039" type="#_x0000_t75" style="width:29.3pt;height:20.1pt" o:ole="">
             <v:imagedata r:id="rId40" o:title=""/>
           </v:shape>
-          <o:OLEObject Type="Embed" ProgID="Equation.3" ShapeID="_x0000_i1039" DrawAspect="Content" ObjectID="_1529246184" r:id="rId41"/>
+          <o:OLEObject Type="Embed" ProgID="Equation.3" ShapeID="_x0000_i1039" DrawAspect="Content" ObjectID="_1529247126" r:id="rId41"/>
         </w:object>
       </w:r>
       <w:r>
@@ -7408,7 +7410,7 @@
           <v:shape id="_x0000_i1040" type="#_x0000_t75" style="width:32.65pt;height:21.75pt" o:ole="">
             <v:imagedata r:id="rId42" o:title=""/>
           </v:shape>
-          <o:OLEObject Type="Embed" ProgID="Equation.3" ShapeID="_x0000_i1040" DrawAspect="Content" ObjectID="_1529246185" r:id="rId43"/>
+          <o:OLEObject Type="Embed" ProgID="Equation.3" ShapeID="_x0000_i1040" DrawAspect="Content" ObjectID="_1529247127" r:id="rId43"/>
         </w:object>
       </w:r>
       <w:r>
@@ -7446,7 +7448,7 @@
           <v:shape id="_x0000_i1041" type="#_x0000_t75" style="width:91.25pt;height:21.75pt" o:ole="">
             <v:imagedata r:id="rId44" o:title=""/>
           </v:shape>
-          <o:OLEObject Type="Embed" ProgID="Equation.3" ShapeID="_x0000_i1041" DrawAspect="Content" ObjectID="_1529246186" r:id="rId45"/>
+          <o:OLEObject Type="Embed" ProgID="Equation.3" ShapeID="_x0000_i1041" DrawAspect="Content" ObjectID="_1529247128" r:id="rId45"/>
         </w:object>
       </w:r>
       <w:proofErr w:type="gramStart"/>
@@ -8287,7 +8289,7 @@
           <v:shape id="_x0000_i1042" type="#_x0000_t75" style="width:31.8pt;height:20.1pt" o:ole="">
             <v:imagedata r:id="rId46" o:title=""/>
           </v:shape>
-          <o:OLEObject Type="Embed" ProgID="Equation.3" ShapeID="_x0000_i1042" DrawAspect="Content" ObjectID="_1529246187" r:id="rId47"/>
+          <o:OLEObject Type="Embed" ProgID="Equation.3" ShapeID="_x0000_i1042" DrawAspect="Content" ObjectID="_1529247129" r:id="rId47"/>
         </w:object>
       </w:r>
       <w:r>
@@ -8398,7 +8400,7 @@
           <v:shape id="_x0000_i1043" type="#_x0000_t75" style="width:30.15pt;height:20.1pt" o:ole="">
             <v:imagedata r:id="rId48" o:title=""/>
           </v:shape>
-          <o:OLEObject Type="Embed" ProgID="Equation.3" ShapeID="_x0000_i1043" DrawAspect="Content" ObjectID="_1529246188" r:id="rId49"/>
+          <o:OLEObject Type="Embed" ProgID="Equation.3" ShapeID="_x0000_i1043" DrawAspect="Content" ObjectID="_1529247130" r:id="rId49"/>
         </w:object>
       </w:r>
       <w:r>
@@ -11038,7 +11040,7 @@
           <v:shape id="_x0000_i1044" type="#_x0000_t75" style="width:31.8pt;height:20.1pt" o:ole="">
             <v:imagedata r:id="rId46" o:title=""/>
           </v:shape>
-          <o:OLEObject Type="Embed" ProgID="Equation.3" ShapeID="_x0000_i1044" DrawAspect="Content" ObjectID="_1529246189" r:id="rId50"/>
+          <o:OLEObject Type="Embed" ProgID="Equation.3" ShapeID="_x0000_i1044" DrawAspect="Content" ObjectID="_1529247131" r:id="rId50"/>
         </w:object>
       </w:r>
       <w:r>
@@ -11168,7 +11170,7 @@
           <v:shape id="_x0000_i1045" type="#_x0000_t75" style="width:30.15pt;height:20.1pt" o:ole="">
             <v:imagedata r:id="rId51" o:title=""/>
           </v:shape>
-          <o:OLEObject Type="Embed" ProgID="Equation.3" ShapeID="_x0000_i1045" DrawAspect="Content" ObjectID="_1529246190" r:id="rId52"/>
+          <o:OLEObject Type="Embed" ProgID="Equation.3" ShapeID="_x0000_i1045" DrawAspect="Content" ObjectID="_1529247132" r:id="rId52"/>
         </w:object>
       </w:r>
       <w:r>
@@ -11508,7 +11510,7 @@
           <v:shape id="_x0000_i1046" type="#_x0000_t75" style="width:31.8pt;height:20.1pt" o:ole="">
             <v:imagedata r:id="rId46" o:title=""/>
           </v:shape>
-          <o:OLEObject Type="Embed" ProgID="Equation.3" ShapeID="_x0000_i1046" DrawAspect="Content" ObjectID="_1529246191" r:id="rId53"/>
+          <o:OLEObject Type="Embed" ProgID="Equation.3" ShapeID="_x0000_i1046" DrawAspect="Content" ObjectID="_1529247133" r:id="rId53"/>
         </w:object>
       </w:r>
       <w:r>
@@ -11600,7 +11602,7 @@
           <v:shape id="_x0000_i1047" type="#_x0000_t75" style="width:30.15pt;height:20.1pt" o:ole="">
             <v:imagedata r:id="rId51" o:title=""/>
           </v:shape>
-          <o:OLEObject Type="Embed" ProgID="Equation.3" ShapeID="_x0000_i1047" DrawAspect="Content" ObjectID="_1529246192" r:id="rId54"/>
+          <o:OLEObject Type="Embed" ProgID="Equation.3" ShapeID="_x0000_i1047" DrawAspect="Content" ObjectID="_1529247134" r:id="rId54"/>
         </w:object>
       </w:r>
       <w:r>
@@ -11664,7 +11666,7 @@
           <v:shape id="_x0000_i1048" type="#_x0000_t75" style="width:31.8pt;height:20.1pt" o:ole="">
             <v:imagedata r:id="rId46" o:title=""/>
           </v:shape>
-          <o:OLEObject Type="Embed" ProgID="Equation.3" ShapeID="_x0000_i1048" DrawAspect="Content" ObjectID="_1529246193" r:id="rId55"/>
+          <o:OLEObject Type="Embed" ProgID="Equation.3" ShapeID="_x0000_i1048" DrawAspect="Content" ObjectID="_1529247135" r:id="rId55"/>
         </w:object>
       </w:r>
       <w:r>
@@ -11803,7 +11805,7 @@
           <v:shape id="_x0000_i1049" type="#_x0000_t75" style="width:30.15pt;height:20.1pt" o:ole="">
             <v:imagedata r:id="rId51" o:title=""/>
           </v:shape>
-          <o:OLEObject Type="Embed" ProgID="Equation.3" ShapeID="_x0000_i1049" DrawAspect="Content" ObjectID="_1529246194" r:id="rId56"/>
+          <o:OLEObject Type="Embed" ProgID="Equation.3" ShapeID="_x0000_i1049" DrawAspect="Content" ObjectID="_1529247136" r:id="rId56"/>
         </w:object>
       </w:r>
       <w:r>
@@ -47508,7 +47510,7 @@
                 <v:shape id="_x0000_i1050" type="#_x0000_t75" style="width:32.65pt;height:20.1pt" o:ole="">
                   <v:imagedata r:id="rId62" o:title=""/>
                 </v:shape>
-                <o:OLEObject Type="Embed" ProgID="Equation.3" ShapeID="_x0000_i1050" DrawAspect="Content" ObjectID="_1529246195" r:id="rId63"/>
+                <o:OLEObject Type="Embed" ProgID="Equation.3" ShapeID="_x0000_i1050" DrawAspect="Content" ObjectID="_1529247137" r:id="rId63"/>
               </w:object>
             </w:r>
             <w:r>
@@ -47627,7 +47629,7 @@
                 <v:shape id="_x0000_i1051" type="#_x0000_t75" style="width:30.15pt;height:20.1pt" o:ole="">
                   <v:imagedata r:id="rId51" o:title=""/>
                 </v:shape>
-                <o:OLEObject Type="Embed" ProgID="Equation.3" ShapeID="_x0000_i1051" DrawAspect="Content" ObjectID="_1529246196" r:id="rId64"/>
+                <o:OLEObject Type="Embed" ProgID="Equation.3" ShapeID="_x0000_i1051" DrawAspect="Content" ObjectID="_1529247138" r:id="rId64"/>
               </w:object>
             </w:r>
             <w:r>
@@ -47782,7 +47784,7 @@
                 <v:shape id="_x0000_i1052" type="#_x0000_t75" style="width:32.65pt;height:20.1pt" o:ole="">
                   <v:imagedata r:id="rId65" o:title=""/>
                 </v:shape>
-                <o:OLEObject Type="Embed" ProgID="Equation.3" ShapeID="_x0000_i1052" DrawAspect="Content" ObjectID="_1529246197" r:id="rId66"/>
+                <o:OLEObject Type="Embed" ProgID="Equation.3" ShapeID="_x0000_i1052" DrawAspect="Content" ObjectID="_1529247139" r:id="rId66"/>
               </w:object>
             </w:r>
           </w:p>
@@ -47871,7 +47873,7 @@
                 <v:shape id="_x0000_i1053" type="#_x0000_t75" style="width:30.15pt;height:20.1pt" o:ole="">
                   <v:imagedata r:id="rId51" o:title=""/>
                 </v:shape>
-                <o:OLEObject Type="Embed" ProgID="Equation.3" ShapeID="_x0000_i1053" DrawAspect="Content" ObjectID="_1529246198" r:id="rId67"/>
+                <o:OLEObject Type="Embed" ProgID="Equation.3" ShapeID="_x0000_i1053" DrawAspect="Content" ObjectID="_1529247140" r:id="rId67"/>
               </w:object>
             </w:r>
           </w:p>
@@ -51050,8 +51052,6 @@
         </w:rPr>
         <w:t>models and GAM</w:t>
       </w:r>
-      <w:bookmarkStart w:id="0" w:name="_GoBack"/>
-      <w:bookmarkEnd w:id="0"/>
       <w:r>
         <w:rPr>
           <w:rFonts w:ascii="Times New Roman" w:hAnsi="Times New Roman" w:cs="Times New Roman"/>
@@ -52055,7 +52055,7 @@
 </file>
 
 <file path=customXml/itemProps1.xml><?xml version="1.0" encoding="utf-8"?>
-<ds:datastoreItem xmlns:ds="http://schemas.openxmlformats.org/officeDocument/2006/customXml" ds:itemID="{CE2B006B-3EFC-4E19-887F-DF03ACE43E14}">
+<ds:datastoreItem xmlns:ds="http://schemas.openxmlformats.org/officeDocument/2006/customXml" ds:itemID="{82AFD511-F4EB-4397-B821-73BBC25CC425}">
   <ds:schemaRefs>
     <ds:schemaRef ds:uri="http://schemas.openxmlformats.org/officeDocument/2006/bibliography"/>
   </ds:schemaRefs>

</xml_diff>